<commit_message>
Fix Project Brief Doc
</commit_message>
<xml_diff>
--- a/Project3/ProjectBrief.docx
+++ b/Project3/ProjectBrief.docx
@@ -121,6 +121,24 @@
           <w:szCs w:val="28"/>
         </w:rPr>
         <w:br/>
+      </w:r>
+    </w:p>
+    <w:p>
+      <w:pPr>
+        <w:ind w:left="720"/>
+        <w:jc w:val="both"/>
+        <w:rPr>
+          <w:rFonts w:ascii="LM Roman 10" w:hAnsi="LM Roman 10"/>
+          <w:sz w:val="28"/>
+          <w:szCs w:val="28"/>
+        </w:rPr>
+      </w:pPr>
+      <w:r>
+        <w:rPr>
+          <w:rFonts w:ascii="LM Roman 10" w:hAnsi="LM Roman 10"/>
+          <w:sz w:val="28"/>
+          <w:szCs w:val="28"/>
+        </w:rPr>
         <w:t>We are putting in place teams to prepare for the festival and to design a website specifically for this festival which will have a registry page in order to keep count of the number of people attending and to ensure it doesn’t go over the capacity limit.</w:t>
       </w:r>
       <w:r>
@@ -130,7 +148,24 @@
           <w:szCs w:val="28"/>
         </w:rPr>
         <w:br/>
-        <w:t>Alongside this the website will also give info on location, films, times and news.</w:t>
+      </w:r>
+      <w:r>
+        <w:rPr>
+          <w:rFonts w:ascii="LM Roman 10" w:hAnsi="LM Roman 10"/>
+          <w:sz w:val="28"/>
+          <w:szCs w:val="28"/>
+        </w:rPr>
+        <w:t>Apart from</w:t>
+      </w:r>
+      <w:bookmarkStart w:id="0" w:name="_GoBack"/>
+      <w:bookmarkEnd w:id="0"/>
+      <w:r>
+        <w:rPr>
+          <w:rFonts w:ascii="LM Roman 10" w:hAnsi="LM Roman 10"/>
+          <w:sz w:val="28"/>
+          <w:szCs w:val="28"/>
+        </w:rPr>
+        <w:t xml:space="preserve"> this the website will also give info on location, films, times and news.</w:t>
       </w:r>
     </w:p>
     <w:p>
@@ -141,15 +176,14 @@
           <w:szCs w:val="24"/>
         </w:rPr>
       </w:pPr>
-    </w:p>
-    <w:p>
-      <w:pPr>
+      <w:r>
         <w:rPr>
           <w:rFonts w:ascii="LM Roman 10" w:hAnsi="LM Roman 10"/>
           <w:sz w:val="24"/>
           <w:szCs w:val="24"/>
         </w:rPr>
-      </w:pPr>
+        <w:tab/>
+      </w:r>
     </w:p>
     <w:p>
       <w:pPr>
@@ -437,8 +471,6 @@
           <w:shd w:val="clear" w:color="auto" w:fill="FFFFFF"/>
         </w:rPr>
       </w:pPr>
-      <w:bookmarkStart w:id="0" w:name="_GoBack"/>
-      <w:bookmarkEnd w:id="0"/>
     </w:p>
     <w:p>
       <w:pPr>
@@ -475,7 +507,66 @@
           <w:sz w:val="28"/>
           <w:szCs w:val="28"/>
         </w:rPr>
-        <w:t xml:space="preserve">Our Goal is to set up a fully responsive website which can relay information about the Festival, link it to social networks and news sites so that they are in the know about it: The Festival, film times, food, entertainment etc. </w:t>
+        <w:t>Our Goal is to set up a fully responsive website which can relay information about the Festival, link it to social networks and news sites so tha</w:t>
+      </w:r>
+      <w:r>
+        <w:rPr>
+          <w:rFonts w:ascii="LM Roman 10" w:hAnsi="LM Roman 10"/>
+          <w:sz w:val="28"/>
+          <w:szCs w:val="28"/>
+        </w:rPr>
+        <w:t>t they are in the know about it.</w:t>
+      </w:r>
+    </w:p>
+    <w:p>
+      <w:pPr>
+        <w:ind w:left="720"/>
+        <w:jc w:val="both"/>
+        <w:rPr>
+          <w:rFonts w:ascii="LM Roman 10" w:hAnsi="LM Roman 10"/>
+          <w:sz w:val="28"/>
+          <w:szCs w:val="28"/>
+        </w:rPr>
+      </w:pPr>
+      <w:r>
+        <w:rPr>
+          <w:rFonts w:ascii="LM Roman 10" w:hAnsi="LM Roman 10"/>
+          <w:sz w:val="28"/>
+          <w:szCs w:val="28"/>
+        </w:rPr>
+        <w:t>The Festival, film times,</w:t>
+      </w:r>
+      <w:r>
+        <w:rPr>
+          <w:rFonts w:ascii="LM Roman 10" w:hAnsi="LM Roman 10"/>
+          <w:sz w:val="28"/>
+          <w:szCs w:val="28"/>
+        </w:rPr>
+        <w:t xml:space="preserve"> rating, duration, trailer,</w:t>
+      </w:r>
+      <w:r>
+        <w:rPr>
+          <w:rFonts w:ascii="LM Roman 10" w:hAnsi="LM Roman 10"/>
+          <w:sz w:val="28"/>
+          <w:szCs w:val="28"/>
+        </w:rPr>
+        <w:t xml:space="preserve"> food, </w:t>
+      </w:r>
+      <w:r>
+        <w:rPr>
+          <w:rFonts w:ascii="LM Roman 10" w:hAnsi="LM Roman 10"/>
+          <w:sz w:val="28"/>
+          <w:szCs w:val="28"/>
+        </w:rPr>
+        <w:t>and various important information should be accessible to everyone</w:t>
+      </w:r>
+      <w:r>
+        <w:rPr>
+          <w:rFonts w:ascii="LM Roman 10" w:hAnsi="LM Roman 10"/>
+          <w:sz w:val="28"/>
+          <w:szCs w:val="28"/>
+        </w:rPr>
+        <w:t xml:space="preserve">. </w:t>
       </w:r>
       <w:r>
         <w:rPr>
@@ -484,7 +575,41 @@
           <w:szCs w:val="28"/>
         </w:rPr>
         <w:br/>
-        <w:t>One of the primary functions of the website is the ‘Register’ page, this will help us to get figure count for people attending and so if it surpasses 5000, it has it’s capacity limit and more people will not be able to register.</w:t>
+      </w:r>
+    </w:p>
+    <w:p>
+      <w:pPr>
+        <w:ind w:left="720"/>
+        <w:jc w:val="both"/>
+        <w:rPr>
+          <w:rFonts w:ascii="LM Roman 10" w:hAnsi="LM Roman 10"/>
+          <w:sz w:val="28"/>
+          <w:szCs w:val="28"/>
+        </w:rPr>
+      </w:pPr>
+      <w:r>
+        <w:rPr>
+          <w:rFonts w:ascii="LM Roman 10" w:hAnsi="LM Roman 10"/>
+          <w:sz w:val="28"/>
+          <w:szCs w:val="28"/>
+        </w:rPr>
+        <w:t xml:space="preserve">One of the primary functions of the website is the ‘Register’ page, this will help us to get figure count for people attending and so if it surpasses 5000, it has </w:t>
+      </w:r>
+      <w:r>
+        <w:rPr>
+          <w:rFonts w:ascii="LM Roman 10" w:hAnsi="LM Roman 10"/>
+          <w:sz w:val="28"/>
+          <w:szCs w:val="28"/>
+        </w:rPr>
+        <w:t>its</w:t>
+      </w:r>
+      <w:r>
+        <w:rPr>
+          <w:rFonts w:ascii="LM Roman 10" w:hAnsi="LM Roman 10"/>
+          <w:sz w:val="28"/>
+          <w:szCs w:val="28"/>
+        </w:rPr>
+        <w:t xml:space="preserve"> capacity limit and more people will not be able to register.</w:t>
       </w:r>
     </w:p>
     <w:p>
@@ -511,799 +636,935 @@
           <w:sz w:val="48"/>
           <w:szCs w:val="48"/>
         </w:rPr>
-        <w:t>Budget:</w:t>
-      </w:r>
-      <w:r>
+        <w:t>Budget</w:t>
+      </w:r>
+    </w:p>
+    <w:p>
+      <w:pPr>
+        <w:ind w:firstLine="720"/>
+        <w:rPr>
+          <w:rFonts w:ascii="LM Roman 10" w:hAnsi="LM Roman 10"/>
+          <w:b/>
+          <w:sz w:val="28"/>
+          <w:szCs w:val="28"/>
+        </w:rPr>
+      </w:pPr>
+      <w:r>
+        <w:rPr>
+          <w:rFonts w:ascii="LM Roman 10" w:hAnsi="LM Roman 10"/>
+          <w:b/>
+          <w:sz w:val="28"/>
+          <w:szCs w:val="28"/>
+        </w:rPr>
+        <w:t>This budget will be allocated as follows:</w:t>
+      </w:r>
+    </w:p>
+    <w:p>
+      <w:pPr>
+        <w:ind w:firstLine="720"/>
+        <w:rPr>
+          <w:rFonts w:ascii="LM Roman 10" w:hAnsi="LM Roman 10"/>
+          <w:b/>
+          <w:sz w:val="28"/>
+          <w:szCs w:val="28"/>
+        </w:rPr>
+      </w:pPr>
+      <w:r>
+        <w:rPr>
+          <w:rFonts w:ascii="LM Roman 10" w:hAnsi="LM Roman 10"/>
+          <w:b/>
+          <w:sz w:val="28"/>
+          <w:szCs w:val="28"/>
+        </w:rPr>
+        <w:t xml:space="preserve">Development Team:   </w:t>
+      </w:r>
+    </w:p>
+    <w:p>
+      <w:pPr>
+        <w:ind w:left="720" w:firstLine="720"/>
+        <w:rPr>
+          <w:rFonts w:ascii="LM Roman 10" w:hAnsi="LM Roman 10"/>
+          <w:sz w:val="28"/>
+          <w:szCs w:val="28"/>
+        </w:rPr>
+      </w:pPr>
+      <w:r>
+        <w:rPr>
+          <w:rFonts w:ascii="LM Roman 10" w:hAnsi="LM Roman 10"/>
+          <w:sz w:val="28"/>
+          <w:szCs w:val="28"/>
+        </w:rPr>
+        <w:t xml:space="preserve">Web-designer </w:t>
+      </w:r>
+      <w:r>
+        <w:rPr>
+          <w:rFonts w:ascii="LM Roman 10" w:hAnsi="LM Roman 10"/>
+          <w:sz w:val="28"/>
+          <w:szCs w:val="28"/>
+        </w:rPr>
+        <w:t>+ Web-</w:t>
+      </w:r>
+      <w:r>
+        <w:rPr>
+          <w:rFonts w:ascii="LM Roman 10" w:hAnsi="LM Roman 10"/>
+          <w:sz w:val="28"/>
+          <w:szCs w:val="28"/>
+        </w:rPr>
+        <w:t>developer (</w:t>
+      </w:r>
+      <w:r>
+        <w:rPr>
+          <w:rFonts w:ascii="LM Roman 10" w:hAnsi="LM Roman 10"/>
+          <w:sz w:val="28"/>
+          <w:szCs w:val="28"/>
+        </w:rPr>
+        <w:t xml:space="preserve">Front end) - </w:t>
+      </w:r>
+      <w:r>
+        <w:rPr>
+          <w:rFonts w:ascii="LM Roman 10" w:hAnsi="LM Roman 10"/>
+          <w:sz w:val="28"/>
+          <w:szCs w:val="28"/>
+        </w:rPr>
+        <w:tab/>
+      </w:r>
+      <w:r>
+        <w:rPr>
+          <w:rFonts w:ascii="LM Roman 10" w:hAnsi="LM Roman 10"/>
+          <w:sz w:val="28"/>
+          <w:szCs w:val="28"/>
+        </w:rPr>
+        <w:tab/>
+      </w:r>
+      <w:r>
+        <w:rPr>
+          <w:rFonts w:ascii="LM Roman 10" w:hAnsi="LM Roman 10"/>
+          <w:sz w:val="28"/>
+          <w:szCs w:val="28"/>
+        </w:rPr>
+        <w:tab/>
+      </w:r>
+      <w:r>
+        <w:rPr>
+          <w:rFonts w:ascii="LM Roman 10" w:hAnsi="LM Roman 10"/>
+          <w:sz w:val="28"/>
+          <w:szCs w:val="28"/>
+        </w:rPr>
+        <w:tab/>
+      </w:r>
+      <w:r>
+        <w:rPr>
+          <w:rFonts w:ascii="LM Roman 10" w:hAnsi="LM Roman 10"/>
+          <w:sz w:val="28"/>
+          <w:szCs w:val="28"/>
+        </w:rPr>
+        <w:t xml:space="preserve"> </w:t>
+      </w:r>
+      <w:r>
+        <w:rPr>
+          <w:rFonts w:ascii="LM Roman 10" w:hAnsi="LM Roman 10"/>
+          <w:b/>
+          <w:sz w:val="28"/>
+          <w:szCs w:val="28"/>
+        </w:rPr>
+        <w:t>$1200</w:t>
+      </w:r>
+    </w:p>
+    <w:p>
+      <w:pPr>
+        <w:rPr>
+          <w:rFonts w:ascii="LM Roman 10" w:hAnsi="LM Roman 10"/>
+          <w:sz w:val="28"/>
+          <w:szCs w:val="28"/>
+        </w:rPr>
+      </w:pPr>
+      <w:r>
+        <w:rPr>
+          <w:rFonts w:ascii="LM Roman 10" w:hAnsi="LM Roman 10"/>
+          <w:sz w:val="28"/>
+          <w:szCs w:val="28"/>
+        </w:rPr>
+        <w:tab/>
+      </w:r>
+      <w:r>
+        <w:rPr>
+          <w:rFonts w:ascii="LM Roman 10" w:hAnsi="LM Roman 10"/>
+          <w:sz w:val="28"/>
+          <w:szCs w:val="28"/>
+        </w:rPr>
+        <w:tab/>
+      </w:r>
+      <w:r>
+        <w:rPr>
+          <w:rFonts w:ascii="LM Roman 10" w:hAnsi="LM Roman 10"/>
+          <w:sz w:val="28"/>
+          <w:szCs w:val="28"/>
+        </w:rPr>
+        <w:t>Web-developer (Back end) -</w:t>
+      </w:r>
+      <w:r>
+        <w:rPr>
+          <w:rFonts w:ascii="LM Roman 10" w:hAnsi="LM Roman 10"/>
+          <w:sz w:val="28"/>
+          <w:szCs w:val="28"/>
+        </w:rPr>
+        <w:tab/>
+      </w:r>
+      <w:r>
+        <w:rPr>
+          <w:rFonts w:ascii="LM Roman 10" w:hAnsi="LM Roman 10"/>
+          <w:sz w:val="28"/>
+          <w:szCs w:val="28"/>
+        </w:rPr>
+        <w:tab/>
+      </w:r>
+      <w:r>
+        <w:rPr>
+          <w:rFonts w:ascii="LM Roman 10" w:hAnsi="LM Roman 10"/>
+          <w:sz w:val="28"/>
+          <w:szCs w:val="28"/>
+        </w:rPr>
+        <w:tab/>
+      </w:r>
+      <w:r>
+        <w:rPr>
+          <w:rFonts w:ascii="LM Roman 10" w:hAnsi="LM Roman 10"/>
+          <w:sz w:val="28"/>
+          <w:szCs w:val="28"/>
+        </w:rPr>
+        <w:tab/>
+      </w:r>
+      <w:r>
+        <w:rPr>
+          <w:rFonts w:ascii="LM Roman 10" w:hAnsi="LM Roman 10"/>
+          <w:sz w:val="28"/>
+          <w:szCs w:val="28"/>
+        </w:rPr>
+        <w:tab/>
+      </w:r>
+      <w:r>
+        <w:rPr>
+          <w:rFonts w:ascii="LM Roman 10" w:hAnsi="LM Roman 10"/>
+          <w:sz w:val="28"/>
+          <w:szCs w:val="28"/>
+        </w:rPr>
+        <w:tab/>
+      </w:r>
+      <w:r>
+        <w:rPr>
+          <w:rFonts w:ascii="LM Roman 10" w:hAnsi="LM Roman 10"/>
+          <w:sz w:val="28"/>
+          <w:szCs w:val="28"/>
+        </w:rPr>
+        <w:tab/>
+      </w:r>
+      <w:r>
+        <w:rPr>
+          <w:rFonts w:ascii="LM Roman 10" w:hAnsi="LM Roman 10"/>
+          <w:sz w:val="28"/>
+          <w:szCs w:val="28"/>
+        </w:rPr>
+        <w:t xml:space="preserve"> </w:t>
+      </w:r>
+      <w:r>
+        <w:rPr>
+          <w:rFonts w:ascii="LM Roman 10" w:hAnsi="LM Roman 10"/>
+          <w:b/>
+          <w:sz w:val="28"/>
+          <w:szCs w:val="28"/>
+        </w:rPr>
+        <w:t>$1250</w:t>
+      </w:r>
+    </w:p>
+    <w:p>
+      <w:pPr>
+        <w:ind w:firstLine="720"/>
+        <w:rPr>
+          <w:rFonts w:ascii="LM Roman 10" w:hAnsi="LM Roman 10"/>
+          <w:sz w:val="28"/>
+          <w:szCs w:val="28"/>
+        </w:rPr>
+      </w:pPr>
+      <w:r>
+        <w:rPr>
+          <w:rFonts w:ascii="LM Roman 10" w:hAnsi="LM Roman 10"/>
+          <w:b/>
+          <w:sz w:val="28"/>
+          <w:szCs w:val="28"/>
+        </w:rPr>
+        <w:t>Testing and bug fixing:</w:t>
+      </w:r>
+      <w:r>
+        <w:rPr>
+          <w:rFonts w:ascii="LM Roman 10" w:hAnsi="LM Roman 10"/>
+          <w:sz w:val="28"/>
+          <w:szCs w:val="28"/>
+        </w:rPr>
+        <w:t xml:space="preserve"> </w:t>
+      </w:r>
+      <w:r>
+        <w:rPr>
+          <w:rFonts w:ascii="LM Roman 10" w:hAnsi="LM Roman 10"/>
+          <w:sz w:val="28"/>
+          <w:szCs w:val="28"/>
+        </w:rPr>
+        <w:tab/>
+      </w:r>
+      <w:r>
+        <w:rPr>
+          <w:rFonts w:ascii="LM Roman 10" w:hAnsi="LM Roman 10"/>
+          <w:sz w:val="28"/>
+          <w:szCs w:val="28"/>
+        </w:rPr>
+        <w:tab/>
+      </w:r>
+      <w:r>
+        <w:rPr>
+          <w:rFonts w:ascii="LM Roman 10" w:hAnsi="LM Roman 10"/>
+          <w:sz w:val="28"/>
+          <w:szCs w:val="28"/>
+        </w:rPr>
+        <w:tab/>
+      </w:r>
+      <w:r>
+        <w:rPr>
+          <w:rFonts w:ascii="LM Roman 10" w:hAnsi="LM Roman 10"/>
+          <w:sz w:val="28"/>
+          <w:szCs w:val="28"/>
+        </w:rPr>
+        <w:tab/>
+      </w:r>
+      <w:r>
+        <w:rPr>
+          <w:rFonts w:ascii="LM Roman 10" w:hAnsi="LM Roman 10"/>
+          <w:sz w:val="28"/>
+          <w:szCs w:val="28"/>
+        </w:rPr>
+        <w:tab/>
+      </w:r>
+      <w:r>
+        <w:rPr>
+          <w:rFonts w:ascii="LM Roman 10" w:hAnsi="LM Roman 10"/>
+          <w:sz w:val="28"/>
+          <w:szCs w:val="28"/>
+        </w:rPr>
+        <w:tab/>
+      </w:r>
+      <w:r>
+        <w:rPr>
+          <w:rFonts w:ascii="LM Roman 10" w:hAnsi="LM Roman 10"/>
+          <w:sz w:val="28"/>
+          <w:szCs w:val="28"/>
+        </w:rPr>
+        <w:tab/>
+      </w:r>
+      <w:r>
+        <w:rPr>
+          <w:rFonts w:ascii="LM Roman 10" w:hAnsi="LM Roman 10"/>
+          <w:sz w:val="28"/>
+          <w:szCs w:val="28"/>
+        </w:rPr>
+        <w:tab/>
+      </w:r>
+      <w:r>
+        <w:rPr>
+          <w:rFonts w:ascii="LM Roman 10" w:hAnsi="LM Roman 10"/>
+          <w:sz w:val="28"/>
+          <w:szCs w:val="28"/>
+        </w:rPr>
+        <w:t xml:space="preserve"> </w:t>
+      </w:r>
+      <w:r>
+        <w:rPr>
+          <w:rFonts w:ascii="LM Roman 10" w:hAnsi="LM Roman 10"/>
+          <w:b/>
+          <w:sz w:val="28"/>
+          <w:szCs w:val="28"/>
+        </w:rPr>
+        <w:t>$300</w:t>
+      </w:r>
+    </w:p>
+    <w:p>
+      <w:pPr>
+        <w:ind w:firstLine="720"/>
+        <w:rPr>
+          <w:rFonts w:ascii="LM Roman 10" w:hAnsi="LM Roman 10"/>
+          <w:sz w:val="28"/>
+          <w:szCs w:val="28"/>
+        </w:rPr>
+      </w:pPr>
+      <w:r>
+        <w:rPr>
+          <w:rFonts w:ascii="LM Roman 10" w:hAnsi="LM Roman 10"/>
+          <w:b/>
+          <w:sz w:val="28"/>
+          <w:szCs w:val="28"/>
+        </w:rPr>
+        <w:t>Services:</w:t>
+      </w:r>
+      <w:r>
+        <w:rPr>
+          <w:rFonts w:ascii="LM Roman 10" w:hAnsi="LM Roman 10"/>
+          <w:sz w:val="28"/>
+          <w:szCs w:val="28"/>
+        </w:rPr>
+        <w:tab/>
+      </w:r>
+      <w:r>
+        <w:rPr>
+          <w:rFonts w:ascii="LM Roman 10" w:hAnsi="LM Roman 10"/>
+          <w:sz w:val="28"/>
+          <w:szCs w:val="28"/>
+        </w:rPr>
+        <w:t>Web H</w:t>
+      </w:r>
+      <w:r>
+        <w:rPr>
+          <w:rFonts w:ascii="LM Roman 10" w:hAnsi="LM Roman 10"/>
+          <w:sz w:val="28"/>
+          <w:szCs w:val="28"/>
+        </w:rPr>
+        <w:t xml:space="preserve">osting </w:t>
+      </w:r>
+      <w:r>
+        <w:rPr>
+          <w:rFonts w:ascii="LM Roman 10" w:hAnsi="LM Roman 10"/>
+          <w:sz w:val="28"/>
+          <w:szCs w:val="28"/>
+        </w:rPr>
+        <w:tab/>
+      </w:r>
+      <w:r>
+        <w:rPr>
+          <w:rFonts w:ascii="LM Roman 10" w:hAnsi="LM Roman 10"/>
+          <w:sz w:val="28"/>
+          <w:szCs w:val="28"/>
+        </w:rPr>
+        <w:tab/>
+      </w:r>
+      <w:r>
+        <w:rPr>
+          <w:rFonts w:ascii="LM Roman 10" w:hAnsi="LM Roman 10"/>
+          <w:sz w:val="28"/>
+          <w:szCs w:val="28"/>
+        </w:rPr>
+        <w:tab/>
+      </w:r>
+      <w:r>
+        <w:rPr>
+          <w:rFonts w:ascii="LM Roman 10" w:hAnsi="LM Roman 10"/>
+          <w:sz w:val="28"/>
+          <w:szCs w:val="28"/>
+        </w:rPr>
+        <w:tab/>
+      </w:r>
+      <w:r>
+        <w:rPr>
+          <w:rFonts w:ascii="LM Roman 10" w:hAnsi="LM Roman 10"/>
+          <w:sz w:val="28"/>
+          <w:szCs w:val="28"/>
+        </w:rPr>
+        <w:tab/>
+      </w:r>
+      <w:r>
+        <w:rPr>
+          <w:rFonts w:ascii="LM Roman 10" w:hAnsi="LM Roman 10"/>
+          <w:sz w:val="28"/>
+          <w:szCs w:val="28"/>
+        </w:rPr>
+        <w:tab/>
+      </w:r>
+      <w:r>
+        <w:rPr>
+          <w:rFonts w:ascii="LM Roman 10" w:hAnsi="LM Roman 10"/>
+          <w:sz w:val="28"/>
+          <w:szCs w:val="28"/>
+        </w:rPr>
+        <w:tab/>
+        <w:t xml:space="preserve"> </w:t>
+      </w:r>
+      <w:r>
+        <w:rPr>
+          <w:rFonts w:ascii="LM Roman 10" w:hAnsi="LM Roman 10"/>
+          <w:sz w:val="28"/>
+          <w:szCs w:val="28"/>
+        </w:rPr>
+        <w:tab/>
+      </w:r>
+      <w:r>
+        <w:rPr>
+          <w:rFonts w:ascii="LM Roman 10" w:hAnsi="LM Roman 10"/>
+          <w:sz w:val="28"/>
+          <w:szCs w:val="28"/>
+        </w:rPr>
+        <w:t xml:space="preserve"> </w:t>
+      </w:r>
+      <w:r>
+        <w:rPr>
+          <w:rFonts w:ascii="LM Roman 10" w:hAnsi="LM Roman 10"/>
+          <w:b/>
+          <w:sz w:val="28"/>
+          <w:szCs w:val="28"/>
+        </w:rPr>
+        <w:t>$60p</w:t>
+      </w:r>
+      <w:r>
+        <w:rPr>
+          <w:rFonts w:ascii="LM Roman 10" w:hAnsi="LM Roman 10"/>
+          <w:b/>
+          <w:sz w:val="28"/>
+          <w:szCs w:val="28"/>
+        </w:rPr>
+        <w:t>m</w:t>
+      </w:r>
+    </w:p>
+    <w:p>
+      <w:pPr>
+        <w:ind w:firstLine="720"/>
+        <w:rPr>
+          <w:rFonts w:ascii="LM Roman 10" w:hAnsi="LM Roman 10"/>
+          <w:b/>
+          <w:sz w:val="28"/>
+          <w:szCs w:val="28"/>
+        </w:rPr>
+      </w:pPr>
+      <w:r>
+        <w:rPr>
+          <w:rFonts w:ascii="LM Roman 10" w:hAnsi="LM Roman 10"/>
+          <w:b/>
+          <w:sz w:val="28"/>
+          <w:szCs w:val="28"/>
+        </w:rPr>
+        <w:t>Travel expenses:</w:t>
+      </w:r>
+      <w:r>
+        <w:rPr>
+          <w:rFonts w:ascii="LM Roman 10" w:hAnsi="LM Roman 10"/>
+          <w:sz w:val="28"/>
+          <w:szCs w:val="28"/>
+        </w:rPr>
+        <w:t xml:space="preserve"> </w:t>
+      </w:r>
+      <w:r>
+        <w:rPr>
+          <w:rFonts w:ascii="LM Roman 10" w:hAnsi="LM Roman 10"/>
+          <w:sz w:val="28"/>
+          <w:szCs w:val="28"/>
+        </w:rPr>
+        <w:tab/>
+      </w:r>
+      <w:r>
+        <w:rPr>
+          <w:rFonts w:ascii="LM Roman 10" w:hAnsi="LM Roman 10"/>
+          <w:sz w:val="28"/>
+          <w:szCs w:val="28"/>
+        </w:rPr>
+        <w:tab/>
+      </w:r>
+      <w:r>
+        <w:rPr>
+          <w:rFonts w:ascii="LM Roman 10" w:hAnsi="LM Roman 10"/>
+          <w:sz w:val="28"/>
+          <w:szCs w:val="28"/>
+        </w:rPr>
+        <w:tab/>
+      </w:r>
+      <w:r>
+        <w:rPr>
+          <w:rFonts w:ascii="LM Roman 10" w:hAnsi="LM Roman 10"/>
+          <w:sz w:val="28"/>
+          <w:szCs w:val="28"/>
+        </w:rPr>
+        <w:tab/>
+      </w:r>
+      <w:r>
+        <w:rPr>
+          <w:rFonts w:ascii="LM Roman 10" w:hAnsi="LM Roman 10"/>
+          <w:sz w:val="28"/>
+          <w:szCs w:val="28"/>
+        </w:rPr>
+        <w:tab/>
+      </w:r>
+      <w:r>
+        <w:rPr>
+          <w:rFonts w:ascii="LM Roman 10" w:hAnsi="LM Roman 10"/>
+          <w:sz w:val="28"/>
+          <w:szCs w:val="28"/>
+        </w:rPr>
+        <w:tab/>
+      </w:r>
+      <w:r>
+        <w:rPr>
+          <w:rFonts w:ascii="LM Roman 10" w:hAnsi="LM Roman 10"/>
+          <w:sz w:val="28"/>
+          <w:szCs w:val="28"/>
+        </w:rPr>
+        <w:tab/>
+      </w:r>
+      <w:r>
+        <w:rPr>
+          <w:rFonts w:ascii="LM Roman 10" w:hAnsi="LM Roman 10"/>
+          <w:sz w:val="28"/>
+          <w:szCs w:val="28"/>
+        </w:rPr>
+        <w:tab/>
+      </w:r>
+      <w:r>
+        <w:rPr>
+          <w:rFonts w:ascii="LM Roman 10" w:hAnsi="LM Roman 10"/>
+          <w:sz w:val="28"/>
+          <w:szCs w:val="28"/>
+        </w:rPr>
+        <w:tab/>
+      </w:r>
+      <w:r>
+        <w:rPr>
+          <w:rFonts w:ascii="LM Roman 10" w:hAnsi="LM Roman 10"/>
+          <w:sz w:val="28"/>
+          <w:szCs w:val="28"/>
+        </w:rPr>
+        <w:t xml:space="preserve"> </w:t>
+      </w:r>
+      <w:r>
+        <w:rPr>
+          <w:rFonts w:ascii="LM Roman 10" w:hAnsi="LM Roman 10"/>
+          <w:b/>
+          <w:sz w:val="28"/>
+          <w:szCs w:val="28"/>
+        </w:rPr>
+        <w:t>$350</w:t>
+      </w:r>
+    </w:p>
+    <w:p>
+      <w:pPr>
+        <w:ind w:left="720"/>
+        <w:rPr>
+          <w:rFonts w:ascii="LM Roman 10" w:hAnsi="LM Roman 10"/>
+          <w:b/>
+          <w:sz w:val="28"/>
+          <w:szCs w:val="28"/>
+        </w:rPr>
+      </w:pPr>
+      <w:r>
+        <w:rPr>
+          <w:rFonts w:ascii="LM Roman 10" w:hAnsi="LM Roman 10"/>
+          <w:b/>
+          <w:sz w:val="28"/>
+          <w:szCs w:val="28"/>
+        </w:rPr>
+        <w:t xml:space="preserve">Emergency </w:t>
+      </w:r>
+      <w:r>
+        <w:rPr>
+          <w:rFonts w:ascii="LM Roman 10" w:hAnsi="LM Roman 10"/>
+          <w:b/>
+          <w:sz w:val="28"/>
+          <w:szCs w:val="28"/>
+        </w:rPr>
+        <w:t>expenses</w:t>
+      </w:r>
+      <w:r>
+        <w:rPr>
+          <w:rFonts w:ascii="LM Roman 10" w:hAnsi="LM Roman 10"/>
+          <w:sz w:val="28"/>
+          <w:szCs w:val="28"/>
+        </w:rPr>
+        <w:t xml:space="preserve"> (</w:t>
+      </w:r>
+      <w:r>
+        <w:rPr>
+          <w:rFonts w:ascii="LM Roman 10" w:hAnsi="LM Roman 10"/>
+          <w:i/>
+          <w:sz w:val="28"/>
+          <w:szCs w:val="28"/>
+        </w:rPr>
+        <w:t>for unforeseen problems</w:t>
+      </w:r>
+      <w:r>
+        <w:rPr>
+          <w:rFonts w:ascii="LM Roman 10" w:hAnsi="LM Roman 10"/>
+          <w:sz w:val="28"/>
+          <w:szCs w:val="28"/>
+        </w:rPr>
+        <w:t>)</w:t>
+      </w:r>
+      <w:r>
+        <w:rPr>
+          <w:rFonts w:ascii="LM Roman 10" w:hAnsi="LM Roman 10"/>
+          <w:b/>
+          <w:sz w:val="28"/>
+          <w:szCs w:val="28"/>
+        </w:rPr>
+        <w:t>:</w:t>
+      </w:r>
+      <w:r>
+        <w:rPr>
+          <w:rFonts w:ascii="LM Roman 10" w:hAnsi="LM Roman 10"/>
+          <w:sz w:val="28"/>
+          <w:szCs w:val="28"/>
+        </w:rPr>
+        <w:t xml:space="preserve"> </w:t>
+      </w:r>
+      <w:r>
+        <w:rPr>
+          <w:rFonts w:ascii="LM Roman 10" w:hAnsi="LM Roman 10"/>
+          <w:sz w:val="28"/>
+          <w:szCs w:val="28"/>
+        </w:rPr>
+        <w:tab/>
+      </w:r>
+      <w:r>
+        <w:rPr>
+          <w:rFonts w:ascii="LM Roman 10" w:hAnsi="LM Roman 10"/>
+          <w:sz w:val="28"/>
+          <w:szCs w:val="28"/>
+        </w:rPr>
+        <w:tab/>
+      </w:r>
+      <w:r>
+        <w:rPr>
+          <w:rFonts w:ascii="LM Roman 10" w:hAnsi="LM Roman 10"/>
+          <w:sz w:val="28"/>
+          <w:szCs w:val="28"/>
+        </w:rPr>
+        <w:tab/>
+      </w:r>
+      <w:r>
+        <w:rPr>
+          <w:rFonts w:ascii="LM Roman 10" w:hAnsi="LM Roman 10"/>
+          <w:sz w:val="28"/>
+          <w:szCs w:val="28"/>
+        </w:rPr>
+        <w:tab/>
+      </w:r>
+      <w:r>
+        <w:rPr>
+          <w:rFonts w:ascii="LM Roman 10" w:hAnsi="LM Roman 10"/>
+          <w:sz w:val="28"/>
+          <w:szCs w:val="28"/>
+        </w:rPr>
+        <w:t xml:space="preserve"> </w:t>
+      </w:r>
+      <w:r>
+        <w:rPr>
+          <w:rFonts w:ascii="LM Roman 10" w:hAnsi="LM Roman 10"/>
+          <w:b/>
+          <w:sz w:val="28"/>
+          <w:szCs w:val="28"/>
+        </w:rPr>
+        <w:t>$340</w:t>
+      </w:r>
+    </w:p>
+    <w:p>
+      <w:pPr>
+        <w:rPr>
+          <w:rFonts w:ascii="LM Roman 10" w:hAnsi="LM Roman 10"/>
+          <w:b/>
+          <w:sz w:val="28"/>
+          <w:szCs w:val="28"/>
+          <w:bdr w:val="single" w:sz="4" w:space="0" w:color="auto"/>
+        </w:rPr>
+      </w:pPr>
+      <w:r>
+        <w:rPr>
+          <w:rFonts w:ascii="LM Roman 10" w:hAnsi="LM Roman 10"/>
+          <w:b/>
+          <w:sz w:val="28"/>
+          <w:szCs w:val="28"/>
+        </w:rPr>
+        <w:tab/>
+      </w:r>
+      <w:r>
+        <w:rPr>
+          <w:rFonts w:ascii="LM Roman 10" w:hAnsi="LM Roman 10"/>
+          <w:b/>
+          <w:sz w:val="28"/>
+          <w:szCs w:val="28"/>
+        </w:rPr>
+        <w:tab/>
+      </w:r>
+      <w:r>
+        <w:rPr>
+          <w:rFonts w:ascii="LM Roman 10" w:hAnsi="LM Roman 10"/>
+          <w:b/>
+          <w:sz w:val="28"/>
+          <w:szCs w:val="28"/>
+        </w:rPr>
+        <w:tab/>
+      </w:r>
+      <w:r>
+        <w:rPr>
+          <w:rFonts w:ascii="LM Roman 10" w:hAnsi="LM Roman 10"/>
+          <w:b/>
+          <w:sz w:val="28"/>
+          <w:szCs w:val="28"/>
+        </w:rPr>
+        <w:tab/>
+      </w:r>
+      <w:r>
+        <w:rPr>
+          <w:rFonts w:ascii="LM Roman 10" w:hAnsi="LM Roman 10"/>
+          <w:b/>
+          <w:sz w:val="28"/>
+          <w:szCs w:val="28"/>
+        </w:rPr>
+        <w:tab/>
+      </w:r>
+      <w:r>
+        <w:rPr>
+          <w:rFonts w:ascii="LM Roman 10" w:hAnsi="LM Roman 10"/>
+          <w:b/>
+          <w:sz w:val="28"/>
+          <w:szCs w:val="28"/>
+        </w:rPr>
+        <w:tab/>
+      </w:r>
+      <w:r>
+        <w:rPr>
+          <w:rFonts w:ascii="LM Roman 10" w:hAnsi="LM Roman 10"/>
+          <w:b/>
+          <w:sz w:val="28"/>
+          <w:szCs w:val="28"/>
+        </w:rPr>
+        <w:tab/>
+      </w:r>
+      <w:r>
+        <w:rPr>
+          <w:rFonts w:ascii="LM Roman 10" w:hAnsi="LM Roman 10"/>
+          <w:b/>
+          <w:sz w:val="28"/>
+          <w:szCs w:val="28"/>
+        </w:rPr>
+        <w:tab/>
+      </w:r>
+      <w:r>
+        <w:rPr>
+          <w:rFonts w:ascii="LM Roman 10" w:hAnsi="LM Roman 10"/>
+          <w:b/>
+          <w:sz w:val="28"/>
+          <w:szCs w:val="28"/>
+        </w:rPr>
+        <w:tab/>
+      </w:r>
+      <w:r>
+        <w:rPr>
+          <w:rFonts w:ascii="LM Roman 10" w:hAnsi="LM Roman 10"/>
+          <w:b/>
+          <w:sz w:val="28"/>
+          <w:szCs w:val="28"/>
+        </w:rPr>
+        <w:tab/>
+      </w:r>
+      <w:r>
+        <w:rPr>
+          <w:rFonts w:ascii="LM Roman 10" w:hAnsi="LM Roman 10"/>
+          <w:b/>
+          <w:sz w:val="28"/>
+          <w:szCs w:val="28"/>
+        </w:rPr>
+        <w:t xml:space="preserve"> </w:t>
+      </w:r>
+      <w:r>
+        <w:rPr>
+          <w:rFonts w:ascii="LM Roman 10" w:hAnsi="LM Roman 10"/>
+          <w:b/>
+          <w:sz w:val="28"/>
+          <w:szCs w:val="28"/>
+        </w:rPr>
+        <w:t xml:space="preserve"> </w:t>
+      </w:r>
+      <w:r>
+        <w:rPr>
+          <w:rFonts w:ascii="LM Roman 10" w:hAnsi="LM Roman 10"/>
+          <w:b/>
+          <w:sz w:val="28"/>
+          <w:szCs w:val="28"/>
+          <w:bdr w:val="single" w:sz="4" w:space="0" w:color="auto"/>
+        </w:rPr>
+        <w:t>TOTAL:</w:t>
+      </w:r>
+      <w:r>
+        <w:rPr>
+          <w:rFonts w:ascii="LM Roman 10" w:hAnsi="LM Roman 10"/>
+          <w:b/>
+          <w:sz w:val="28"/>
+          <w:szCs w:val="28"/>
+          <w:bdr w:val="single" w:sz="4" w:space="0" w:color="auto"/>
+        </w:rPr>
+        <w:tab/>
+        <w:t xml:space="preserve"> $3500</w:t>
+      </w:r>
+    </w:p>
+    <w:p>
+      <w:pPr>
+        <w:rPr>
+          <w:rFonts w:ascii="LM Roman 10" w:hAnsi="LM Roman 10"/>
+          <w:b/>
+          <w:sz w:val="28"/>
+          <w:szCs w:val="28"/>
+          <w:bdr w:val="single" w:sz="4" w:space="0" w:color="auto"/>
+        </w:rPr>
+      </w:pPr>
+    </w:p>
+    <w:p>
+      <w:pPr>
+        <w:rPr>
+          <w:rFonts w:ascii="LM Roman 10" w:hAnsi="LM Roman 10"/>
+          <w:b/>
+          <w:sz w:val="28"/>
+          <w:szCs w:val="28"/>
+          <w:bdr w:val="single" w:sz="4" w:space="0" w:color="auto"/>
+        </w:rPr>
+      </w:pPr>
+    </w:p>
+    <w:p>
+      <w:pPr>
+        <w:rPr>
+          <w:rFonts w:ascii="LM Roman 10" w:hAnsi="LM Roman 10"/>
+          <w:b/>
+          <w:sz w:val="28"/>
+          <w:szCs w:val="28"/>
+          <w:bdr w:val="single" w:sz="4" w:space="0" w:color="auto"/>
+        </w:rPr>
+      </w:pPr>
+    </w:p>
+    <w:p>
+      <w:pPr>
+        <w:rPr>
+          <w:rFonts w:ascii="LM Roman 10" w:hAnsi="LM Roman 10"/>
+          <w:b/>
+          <w:sz w:val="28"/>
+          <w:szCs w:val="28"/>
+          <w:bdr w:val="single" w:sz="4" w:space="0" w:color="auto"/>
+        </w:rPr>
+      </w:pPr>
+    </w:p>
+    <w:p>
+      <w:pPr>
+        <w:rPr>
+          <w:rFonts w:ascii="LM Roman 10" w:hAnsi="LM Roman 10"/>
+          <w:b/>
+          <w:sz w:val="28"/>
+          <w:szCs w:val="28"/>
+          <w:bdr w:val="single" w:sz="4" w:space="0" w:color="auto"/>
+        </w:rPr>
+      </w:pPr>
+    </w:p>
+    <w:p>
+      <w:pPr>
         <w:rPr>
           <w:rFonts w:ascii="LM Roman 10" w:hAnsi="LM Roman 10"/>
           <w:sz w:val="48"/>
           <w:szCs w:val="48"/>
         </w:rPr>
-        <w:t xml:space="preserve">  $3,500</w:t>
-      </w:r>
-    </w:p>
-    <w:p>
-      <w:pPr>
-        <w:ind w:firstLine="720"/>
-        <w:rPr>
-          <w:rFonts w:ascii="LM Roman 10" w:hAnsi="LM Roman 10"/>
-          <w:b/>
-          <w:sz w:val="28"/>
-          <w:szCs w:val="28"/>
-        </w:rPr>
-      </w:pPr>
-      <w:r>
-        <w:rPr>
-          <w:rFonts w:ascii="LM Roman 10" w:hAnsi="LM Roman 10"/>
-          <w:b/>
-          <w:sz w:val="28"/>
-          <w:szCs w:val="28"/>
-        </w:rPr>
-        <w:t>This budget will be allocated as follows:</w:t>
-      </w:r>
-    </w:p>
-    <w:p>
-      <w:pPr>
-        <w:ind w:firstLine="720"/>
-        <w:rPr>
-          <w:rFonts w:ascii="LM Roman 10" w:hAnsi="LM Roman 10"/>
-          <w:sz w:val="28"/>
-          <w:szCs w:val="28"/>
-        </w:rPr>
-      </w:pPr>
-      <w:r>
-        <w:rPr>
-          <w:rFonts w:ascii="LM Roman 10" w:hAnsi="LM Roman 10"/>
-          <w:b/>
-          <w:sz w:val="28"/>
-          <w:szCs w:val="28"/>
-        </w:rPr>
-        <w:t xml:space="preserve">Development Team:   </w:t>
-      </w:r>
-      <w:r>
-        <w:rPr>
-          <w:rFonts w:ascii="LM Roman 10" w:hAnsi="LM Roman 10"/>
-          <w:sz w:val="28"/>
-          <w:szCs w:val="28"/>
-        </w:rPr>
-        <w:t xml:space="preserve">Web-designer </w:t>
-      </w:r>
-      <w:r>
-        <w:rPr>
-          <w:rFonts w:ascii="LM Roman 10" w:hAnsi="LM Roman 10"/>
-          <w:sz w:val="28"/>
-          <w:szCs w:val="28"/>
-        </w:rPr>
-        <w:t>+ Web-</w:t>
-      </w:r>
-      <w:r>
-        <w:rPr>
-          <w:rFonts w:ascii="LM Roman 10" w:hAnsi="LM Roman 10"/>
-          <w:sz w:val="28"/>
-          <w:szCs w:val="28"/>
-        </w:rPr>
-        <w:t>developer (</w:t>
-      </w:r>
-      <w:r>
-        <w:rPr>
-          <w:rFonts w:ascii="LM Roman 10" w:hAnsi="LM Roman 10"/>
-          <w:sz w:val="28"/>
-          <w:szCs w:val="28"/>
-        </w:rPr>
-        <w:t xml:space="preserve">Front end) - </w:t>
-      </w:r>
-      <w:r>
-        <w:rPr>
-          <w:rFonts w:ascii="LM Roman 10" w:hAnsi="LM Roman 10"/>
-          <w:sz w:val="28"/>
-          <w:szCs w:val="28"/>
-        </w:rPr>
-        <w:tab/>
-      </w:r>
-      <w:r>
-        <w:rPr>
-          <w:rFonts w:ascii="LM Roman 10" w:hAnsi="LM Roman 10"/>
-          <w:b/>
-          <w:sz w:val="28"/>
-          <w:szCs w:val="28"/>
-        </w:rPr>
-        <w:t>$1200</w:t>
-      </w:r>
-    </w:p>
-    <w:p>
-      <w:pPr>
-        <w:rPr>
-          <w:rFonts w:ascii="LM Roman 10" w:hAnsi="LM Roman 10"/>
-          <w:sz w:val="28"/>
-          <w:szCs w:val="28"/>
-        </w:rPr>
-      </w:pPr>
-      <w:r>
-        <w:rPr>
-          <w:rFonts w:ascii="LM Roman 10" w:hAnsi="LM Roman 10"/>
-          <w:sz w:val="28"/>
-          <w:szCs w:val="28"/>
-        </w:rPr>
-        <w:tab/>
-      </w:r>
-      <w:r>
-        <w:rPr>
-          <w:rFonts w:ascii="LM Roman 10" w:hAnsi="LM Roman 10"/>
-          <w:sz w:val="28"/>
-          <w:szCs w:val="28"/>
-        </w:rPr>
-        <w:tab/>
-      </w:r>
-      <w:r>
-        <w:rPr>
-          <w:rFonts w:ascii="LM Roman 10" w:hAnsi="LM Roman 10"/>
-          <w:sz w:val="28"/>
-          <w:szCs w:val="28"/>
-        </w:rPr>
-        <w:tab/>
-        <w:t xml:space="preserve">       </w:t>
-      </w:r>
-      <w:r>
-        <w:rPr>
-          <w:rFonts w:ascii="LM Roman 10" w:hAnsi="LM Roman 10"/>
-          <w:sz w:val="28"/>
-          <w:szCs w:val="28"/>
-        </w:rPr>
-        <w:tab/>
-      </w:r>
-      <w:r>
-        <w:rPr>
-          <w:rFonts w:ascii="LM Roman 10" w:hAnsi="LM Roman 10"/>
-          <w:sz w:val="28"/>
-          <w:szCs w:val="28"/>
-        </w:rPr>
-        <w:tab/>
-      </w:r>
-      <w:r>
-        <w:rPr>
-          <w:rFonts w:ascii="LM Roman 10" w:hAnsi="LM Roman 10"/>
-          <w:sz w:val="28"/>
-          <w:szCs w:val="28"/>
-        </w:rPr>
-        <w:tab/>
-      </w:r>
-      <w:r>
-        <w:rPr>
-          <w:rFonts w:ascii="LM Roman 10" w:hAnsi="LM Roman 10"/>
-          <w:sz w:val="28"/>
-          <w:szCs w:val="28"/>
-        </w:rPr>
-        <w:tab/>
-        <w:t xml:space="preserve">      </w:t>
-      </w:r>
-      <w:r>
-        <w:rPr>
-          <w:rFonts w:ascii="LM Roman 10" w:hAnsi="LM Roman 10"/>
-          <w:sz w:val="28"/>
-          <w:szCs w:val="28"/>
-        </w:rPr>
-        <w:t xml:space="preserve">Web-developer (Back end) - </w:t>
-      </w:r>
-      <w:r>
-        <w:rPr>
-          <w:rFonts w:ascii="LM Roman 10" w:hAnsi="LM Roman 10"/>
-          <w:b/>
-          <w:sz w:val="28"/>
-          <w:szCs w:val="28"/>
-        </w:rPr>
-        <w:t>$1250</w:t>
-      </w:r>
-    </w:p>
-    <w:p>
-      <w:pPr>
-        <w:ind w:firstLine="720"/>
-        <w:rPr>
-          <w:rFonts w:ascii="LM Roman 10" w:hAnsi="LM Roman 10"/>
-          <w:sz w:val="28"/>
-          <w:szCs w:val="28"/>
-        </w:rPr>
-      </w:pPr>
-      <w:r>
-        <w:rPr>
-          <w:rFonts w:ascii="LM Roman 10" w:hAnsi="LM Roman 10"/>
-          <w:b/>
-          <w:sz w:val="28"/>
-          <w:szCs w:val="28"/>
-        </w:rPr>
-        <w:t>Testing and bug fixing:</w:t>
-      </w:r>
-      <w:r>
-        <w:rPr>
-          <w:rFonts w:ascii="LM Roman 10" w:hAnsi="LM Roman 10"/>
-          <w:sz w:val="28"/>
-          <w:szCs w:val="28"/>
-        </w:rPr>
-        <w:t xml:space="preserve"> </w:t>
-      </w:r>
-      <w:r>
-        <w:rPr>
-          <w:rFonts w:ascii="LM Roman 10" w:hAnsi="LM Roman 10"/>
-          <w:sz w:val="28"/>
-          <w:szCs w:val="28"/>
-        </w:rPr>
-        <w:tab/>
-      </w:r>
-      <w:r>
-        <w:rPr>
-          <w:rFonts w:ascii="LM Roman 10" w:hAnsi="LM Roman 10"/>
-          <w:sz w:val="28"/>
-          <w:szCs w:val="28"/>
-        </w:rPr>
-        <w:tab/>
-      </w:r>
-      <w:r>
-        <w:rPr>
-          <w:rFonts w:ascii="LM Roman 10" w:hAnsi="LM Roman 10"/>
-          <w:sz w:val="28"/>
-          <w:szCs w:val="28"/>
-        </w:rPr>
-        <w:tab/>
-      </w:r>
-      <w:r>
-        <w:rPr>
-          <w:rFonts w:ascii="LM Roman 10" w:hAnsi="LM Roman 10"/>
-          <w:sz w:val="28"/>
-          <w:szCs w:val="28"/>
-        </w:rPr>
-        <w:tab/>
-      </w:r>
-      <w:r>
-        <w:rPr>
-          <w:rFonts w:ascii="LM Roman 10" w:hAnsi="LM Roman 10"/>
-          <w:sz w:val="28"/>
-          <w:szCs w:val="28"/>
-        </w:rPr>
-        <w:tab/>
-      </w:r>
-      <w:r>
-        <w:rPr>
-          <w:rFonts w:ascii="LM Roman 10" w:hAnsi="LM Roman 10"/>
-          <w:sz w:val="28"/>
-          <w:szCs w:val="28"/>
-        </w:rPr>
-        <w:tab/>
-      </w:r>
-      <w:r>
-        <w:rPr>
-          <w:rFonts w:ascii="LM Roman 10" w:hAnsi="LM Roman 10"/>
-          <w:sz w:val="28"/>
-          <w:szCs w:val="28"/>
-        </w:rPr>
-        <w:tab/>
-      </w:r>
-      <w:r>
-        <w:rPr>
-          <w:rFonts w:ascii="LM Roman 10" w:hAnsi="LM Roman 10"/>
-          <w:sz w:val="28"/>
-          <w:szCs w:val="28"/>
-        </w:rPr>
-        <w:tab/>
-      </w:r>
-      <w:r>
-        <w:rPr>
-          <w:rFonts w:ascii="LM Roman 10" w:hAnsi="LM Roman 10"/>
-          <w:sz w:val="28"/>
-          <w:szCs w:val="28"/>
-        </w:rPr>
-        <w:t xml:space="preserve"> </w:t>
-      </w:r>
-      <w:r>
-        <w:rPr>
-          <w:rFonts w:ascii="LM Roman 10" w:hAnsi="LM Roman 10"/>
-          <w:b/>
-          <w:sz w:val="28"/>
-          <w:szCs w:val="28"/>
-        </w:rPr>
-        <w:t>$300</w:t>
-      </w:r>
-      <w:r>
-        <w:rPr>
-          <w:rFonts w:ascii="LM Roman 10" w:hAnsi="LM Roman 10"/>
-          <w:sz w:val="28"/>
-          <w:szCs w:val="28"/>
-        </w:rPr>
-        <w:tab/>
-      </w:r>
-    </w:p>
-    <w:p>
-      <w:pPr>
-        <w:ind w:firstLine="720"/>
-        <w:rPr>
-          <w:rFonts w:ascii="LM Roman 10" w:hAnsi="LM Roman 10"/>
-          <w:sz w:val="28"/>
-          <w:szCs w:val="28"/>
-        </w:rPr>
-      </w:pPr>
-      <w:r>
-        <w:rPr>
-          <w:rFonts w:ascii="LM Roman 10" w:hAnsi="LM Roman 10"/>
-          <w:b/>
-          <w:sz w:val="28"/>
-          <w:szCs w:val="28"/>
-        </w:rPr>
-        <w:t>Services:</w:t>
-      </w:r>
-      <w:r>
-        <w:rPr>
-          <w:rFonts w:ascii="LM Roman 10" w:hAnsi="LM Roman 10"/>
-          <w:sz w:val="28"/>
-          <w:szCs w:val="28"/>
-        </w:rPr>
-        <w:tab/>
-      </w:r>
-      <w:r>
-        <w:rPr>
-          <w:rFonts w:ascii="LM Roman 10" w:hAnsi="LM Roman 10"/>
-          <w:sz w:val="28"/>
-          <w:szCs w:val="28"/>
-        </w:rPr>
-        <w:t xml:space="preserve">Web hosting </w:t>
-      </w:r>
-      <w:r>
-        <w:rPr>
-          <w:rFonts w:ascii="LM Roman 10" w:hAnsi="LM Roman 10"/>
-          <w:sz w:val="28"/>
-          <w:szCs w:val="28"/>
-        </w:rPr>
-        <w:tab/>
-      </w:r>
-      <w:r>
-        <w:rPr>
-          <w:rFonts w:ascii="LM Roman 10" w:hAnsi="LM Roman 10"/>
-          <w:sz w:val="28"/>
-          <w:szCs w:val="28"/>
-        </w:rPr>
-        <w:tab/>
-      </w:r>
-      <w:r>
-        <w:rPr>
-          <w:rFonts w:ascii="LM Roman 10" w:hAnsi="LM Roman 10"/>
-          <w:sz w:val="28"/>
-          <w:szCs w:val="28"/>
-        </w:rPr>
-        <w:tab/>
-      </w:r>
-      <w:r>
-        <w:rPr>
-          <w:rFonts w:ascii="LM Roman 10" w:hAnsi="LM Roman 10"/>
-          <w:sz w:val="28"/>
-          <w:szCs w:val="28"/>
-        </w:rPr>
-        <w:tab/>
-      </w:r>
-      <w:r>
-        <w:rPr>
-          <w:rFonts w:ascii="LM Roman 10" w:hAnsi="LM Roman 10"/>
-          <w:sz w:val="28"/>
-          <w:szCs w:val="28"/>
-        </w:rPr>
-        <w:tab/>
-      </w:r>
-      <w:r>
-        <w:rPr>
-          <w:rFonts w:ascii="LM Roman 10" w:hAnsi="LM Roman 10"/>
-          <w:sz w:val="28"/>
-          <w:szCs w:val="28"/>
-        </w:rPr>
-        <w:tab/>
-      </w:r>
-      <w:r>
-        <w:rPr>
-          <w:rFonts w:ascii="LM Roman 10" w:hAnsi="LM Roman 10"/>
-          <w:sz w:val="28"/>
-          <w:szCs w:val="28"/>
-        </w:rPr>
-        <w:tab/>
-        <w:t xml:space="preserve"> </w:t>
-      </w:r>
-      <w:r>
-        <w:rPr>
-          <w:rFonts w:ascii="LM Roman 10" w:hAnsi="LM Roman 10"/>
-          <w:b/>
-          <w:sz w:val="28"/>
-          <w:szCs w:val="28"/>
-        </w:rPr>
-        <w:t>$60p/m</w:t>
-      </w:r>
-    </w:p>
-    <w:p>
-      <w:pPr>
-        <w:ind w:firstLine="720"/>
-        <w:rPr>
-          <w:rFonts w:ascii="LM Roman 10" w:hAnsi="LM Roman 10"/>
-          <w:b/>
-          <w:sz w:val="28"/>
-          <w:szCs w:val="28"/>
-        </w:rPr>
-      </w:pPr>
-      <w:r>
-        <w:rPr>
-          <w:rFonts w:ascii="LM Roman 10" w:hAnsi="LM Roman 10"/>
-          <w:b/>
-          <w:sz w:val="28"/>
-          <w:szCs w:val="28"/>
-        </w:rPr>
-        <w:t>Travel expenses:</w:t>
-      </w:r>
-      <w:r>
-        <w:rPr>
-          <w:rFonts w:ascii="LM Roman 10" w:hAnsi="LM Roman 10"/>
-          <w:sz w:val="28"/>
-          <w:szCs w:val="28"/>
-        </w:rPr>
-        <w:t xml:space="preserve"> </w:t>
-      </w:r>
-      <w:r>
-        <w:rPr>
-          <w:rFonts w:ascii="LM Roman 10" w:hAnsi="LM Roman 10"/>
-          <w:sz w:val="28"/>
-          <w:szCs w:val="28"/>
-        </w:rPr>
-        <w:tab/>
-      </w:r>
-      <w:r>
-        <w:rPr>
-          <w:rFonts w:ascii="LM Roman 10" w:hAnsi="LM Roman 10"/>
-          <w:sz w:val="28"/>
-          <w:szCs w:val="28"/>
-        </w:rPr>
-        <w:tab/>
-      </w:r>
-      <w:r>
-        <w:rPr>
-          <w:rFonts w:ascii="LM Roman 10" w:hAnsi="LM Roman 10"/>
-          <w:sz w:val="28"/>
-          <w:szCs w:val="28"/>
-        </w:rPr>
-        <w:tab/>
-      </w:r>
-      <w:r>
-        <w:rPr>
-          <w:rFonts w:ascii="LM Roman 10" w:hAnsi="LM Roman 10"/>
-          <w:sz w:val="28"/>
-          <w:szCs w:val="28"/>
-        </w:rPr>
-        <w:tab/>
-      </w:r>
-      <w:r>
-        <w:rPr>
-          <w:rFonts w:ascii="LM Roman 10" w:hAnsi="LM Roman 10"/>
-          <w:sz w:val="28"/>
-          <w:szCs w:val="28"/>
-        </w:rPr>
-        <w:tab/>
-      </w:r>
-      <w:r>
-        <w:rPr>
-          <w:rFonts w:ascii="LM Roman 10" w:hAnsi="LM Roman 10"/>
-          <w:sz w:val="28"/>
-          <w:szCs w:val="28"/>
-        </w:rPr>
-        <w:tab/>
-      </w:r>
-      <w:r>
-        <w:rPr>
-          <w:rFonts w:ascii="LM Roman 10" w:hAnsi="LM Roman 10"/>
-          <w:sz w:val="28"/>
-          <w:szCs w:val="28"/>
-        </w:rPr>
-        <w:tab/>
-      </w:r>
-      <w:r>
-        <w:rPr>
-          <w:rFonts w:ascii="LM Roman 10" w:hAnsi="LM Roman 10"/>
-          <w:sz w:val="28"/>
-          <w:szCs w:val="28"/>
-        </w:rPr>
-        <w:tab/>
-      </w:r>
-      <w:r>
-        <w:rPr>
-          <w:rFonts w:ascii="LM Roman 10" w:hAnsi="LM Roman 10"/>
-          <w:sz w:val="28"/>
-          <w:szCs w:val="28"/>
-        </w:rPr>
-        <w:tab/>
-      </w:r>
-      <w:r>
-        <w:rPr>
-          <w:rFonts w:ascii="LM Roman 10" w:hAnsi="LM Roman 10"/>
-          <w:sz w:val="28"/>
-          <w:szCs w:val="28"/>
-        </w:rPr>
-        <w:t xml:space="preserve"> </w:t>
-      </w:r>
-      <w:r>
-        <w:rPr>
-          <w:rFonts w:ascii="LM Roman 10" w:hAnsi="LM Roman 10"/>
-          <w:b/>
-          <w:sz w:val="28"/>
-          <w:szCs w:val="28"/>
-        </w:rPr>
-        <w:t>$350</w:t>
-      </w:r>
-    </w:p>
-    <w:p>
-      <w:pPr>
-        <w:ind w:left="720"/>
-        <w:rPr>
-          <w:rFonts w:ascii="LM Roman 10" w:hAnsi="LM Roman 10"/>
-          <w:b/>
-          <w:sz w:val="28"/>
-          <w:szCs w:val="28"/>
-        </w:rPr>
-      </w:pPr>
-      <w:r>
-        <w:rPr>
-          <w:rFonts w:ascii="LM Roman 10" w:hAnsi="LM Roman 10"/>
-          <w:b/>
-          <w:sz w:val="28"/>
-          <w:szCs w:val="28"/>
-        </w:rPr>
-        <w:t xml:space="preserve">Emergency </w:t>
-      </w:r>
-      <w:r>
-        <w:rPr>
-          <w:rFonts w:ascii="LM Roman 10" w:hAnsi="LM Roman 10"/>
-          <w:b/>
-          <w:sz w:val="28"/>
-          <w:szCs w:val="28"/>
-        </w:rPr>
-        <w:t>expenses</w:t>
-      </w:r>
-      <w:r>
-        <w:rPr>
-          <w:rFonts w:ascii="LM Roman 10" w:hAnsi="LM Roman 10"/>
-          <w:sz w:val="28"/>
-          <w:szCs w:val="28"/>
-        </w:rPr>
-        <w:t xml:space="preserve"> (</w:t>
-      </w:r>
-      <w:r>
-        <w:rPr>
-          <w:rFonts w:ascii="LM Roman 10" w:hAnsi="LM Roman 10"/>
-          <w:i/>
-          <w:sz w:val="28"/>
-          <w:szCs w:val="28"/>
-        </w:rPr>
-        <w:t>for unforeseen problems</w:t>
-      </w:r>
-      <w:r>
-        <w:rPr>
-          <w:rFonts w:ascii="LM Roman 10" w:hAnsi="LM Roman 10"/>
-          <w:sz w:val="28"/>
-          <w:szCs w:val="28"/>
-        </w:rPr>
-        <w:t>)</w:t>
-      </w:r>
-      <w:r>
-        <w:rPr>
-          <w:rFonts w:ascii="LM Roman 10" w:hAnsi="LM Roman 10"/>
-          <w:b/>
-          <w:sz w:val="28"/>
-          <w:szCs w:val="28"/>
-        </w:rPr>
-        <w:t>:</w:t>
-      </w:r>
-      <w:r>
-        <w:rPr>
-          <w:rFonts w:ascii="LM Roman 10" w:hAnsi="LM Roman 10"/>
-          <w:sz w:val="28"/>
-          <w:szCs w:val="28"/>
-        </w:rPr>
-        <w:t xml:space="preserve"> </w:t>
-      </w:r>
-      <w:r>
-        <w:rPr>
-          <w:rFonts w:ascii="LM Roman 10" w:hAnsi="LM Roman 10"/>
-          <w:sz w:val="28"/>
-          <w:szCs w:val="28"/>
-        </w:rPr>
-        <w:tab/>
-      </w:r>
-      <w:r>
-        <w:rPr>
-          <w:rFonts w:ascii="LM Roman 10" w:hAnsi="LM Roman 10"/>
-          <w:sz w:val="28"/>
-          <w:szCs w:val="28"/>
-        </w:rPr>
-        <w:tab/>
-      </w:r>
-      <w:r>
-        <w:rPr>
-          <w:rFonts w:ascii="LM Roman 10" w:hAnsi="LM Roman 10"/>
-          <w:sz w:val="28"/>
-          <w:szCs w:val="28"/>
-        </w:rPr>
-        <w:tab/>
-      </w:r>
-      <w:r>
-        <w:rPr>
-          <w:rFonts w:ascii="LM Roman 10" w:hAnsi="LM Roman 10"/>
-          <w:sz w:val="28"/>
-          <w:szCs w:val="28"/>
-        </w:rPr>
-        <w:tab/>
-      </w:r>
-      <w:r>
-        <w:rPr>
-          <w:rFonts w:ascii="LM Roman 10" w:hAnsi="LM Roman 10"/>
-          <w:sz w:val="28"/>
-          <w:szCs w:val="28"/>
-        </w:rPr>
-        <w:t xml:space="preserve"> </w:t>
-      </w:r>
-      <w:r>
-        <w:rPr>
-          <w:rFonts w:ascii="LM Roman 10" w:hAnsi="LM Roman 10"/>
-          <w:b/>
-          <w:sz w:val="28"/>
-          <w:szCs w:val="28"/>
-        </w:rPr>
-        <w:t>$340</w:t>
-      </w:r>
-    </w:p>
-    <w:p>
-      <w:pPr>
-        <w:rPr>
-          <w:rFonts w:ascii="LM Roman 10" w:hAnsi="LM Roman 10"/>
-          <w:b/>
-          <w:sz w:val="28"/>
-          <w:szCs w:val="28"/>
-          <w:bdr w:val="single" w:sz="4" w:space="0" w:color="auto"/>
-        </w:rPr>
-      </w:pPr>
-      <w:r>
-        <w:rPr>
-          <w:rFonts w:ascii="LM Roman 10" w:hAnsi="LM Roman 10"/>
-          <w:b/>
-          <w:sz w:val="28"/>
-          <w:szCs w:val="28"/>
-        </w:rPr>
-        <w:tab/>
-      </w:r>
-      <w:r>
-        <w:rPr>
-          <w:rFonts w:ascii="LM Roman 10" w:hAnsi="LM Roman 10"/>
-          <w:b/>
-          <w:sz w:val="28"/>
-          <w:szCs w:val="28"/>
-        </w:rPr>
-        <w:tab/>
-      </w:r>
-      <w:r>
-        <w:rPr>
-          <w:rFonts w:ascii="LM Roman 10" w:hAnsi="LM Roman 10"/>
-          <w:b/>
-          <w:sz w:val="28"/>
-          <w:szCs w:val="28"/>
-        </w:rPr>
-        <w:tab/>
-      </w:r>
-      <w:r>
-        <w:rPr>
-          <w:rFonts w:ascii="LM Roman 10" w:hAnsi="LM Roman 10"/>
-          <w:b/>
-          <w:sz w:val="28"/>
-          <w:szCs w:val="28"/>
-        </w:rPr>
-        <w:tab/>
-      </w:r>
-      <w:r>
-        <w:rPr>
-          <w:rFonts w:ascii="LM Roman 10" w:hAnsi="LM Roman 10"/>
-          <w:b/>
-          <w:sz w:val="28"/>
-          <w:szCs w:val="28"/>
-        </w:rPr>
-        <w:tab/>
-      </w:r>
-      <w:r>
-        <w:rPr>
-          <w:rFonts w:ascii="LM Roman 10" w:hAnsi="LM Roman 10"/>
-          <w:b/>
-          <w:sz w:val="28"/>
-          <w:szCs w:val="28"/>
-        </w:rPr>
-        <w:tab/>
-      </w:r>
-      <w:r>
-        <w:rPr>
-          <w:rFonts w:ascii="LM Roman 10" w:hAnsi="LM Roman 10"/>
-          <w:b/>
-          <w:sz w:val="28"/>
-          <w:szCs w:val="28"/>
-        </w:rPr>
-        <w:tab/>
-      </w:r>
-      <w:r>
-        <w:rPr>
-          <w:rFonts w:ascii="LM Roman 10" w:hAnsi="LM Roman 10"/>
-          <w:b/>
-          <w:sz w:val="28"/>
-          <w:szCs w:val="28"/>
-        </w:rPr>
-        <w:tab/>
-      </w:r>
-      <w:r>
-        <w:rPr>
-          <w:rFonts w:ascii="LM Roman 10" w:hAnsi="LM Roman 10"/>
-          <w:b/>
-          <w:sz w:val="28"/>
-          <w:szCs w:val="28"/>
-        </w:rPr>
-        <w:tab/>
-      </w:r>
-      <w:r>
-        <w:rPr>
-          <w:rFonts w:ascii="LM Roman 10" w:hAnsi="LM Roman 10"/>
-          <w:b/>
-          <w:sz w:val="28"/>
-          <w:szCs w:val="28"/>
-        </w:rPr>
-        <w:tab/>
-      </w:r>
-      <w:r>
-        <w:rPr>
-          <w:rFonts w:ascii="LM Roman 10" w:hAnsi="LM Roman 10"/>
-          <w:b/>
-          <w:sz w:val="28"/>
-          <w:szCs w:val="28"/>
-        </w:rPr>
-        <w:t xml:space="preserve"> </w:t>
-      </w:r>
-      <w:r>
-        <w:rPr>
-          <w:rFonts w:ascii="LM Roman 10" w:hAnsi="LM Roman 10"/>
-          <w:b/>
-          <w:sz w:val="28"/>
-          <w:szCs w:val="28"/>
-          <w:bdr w:val="single" w:sz="4" w:space="0" w:color="auto"/>
-        </w:rPr>
-        <w:t>TOTAL:</w:t>
-      </w:r>
-      <w:r>
-        <w:rPr>
-          <w:rFonts w:ascii="LM Roman 10" w:hAnsi="LM Roman 10"/>
-          <w:b/>
-          <w:sz w:val="28"/>
-          <w:szCs w:val="28"/>
-          <w:bdr w:val="single" w:sz="4" w:space="0" w:color="auto"/>
-        </w:rPr>
-        <w:tab/>
-        <w:t xml:space="preserve"> $3500</w:t>
-      </w:r>
-    </w:p>
-    <w:p>
-      <w:pPr>
-        <w:rPr>
-          <w:rFonts w:ascii="LM Roman 10" w:hAnsi="LM Roman 10"/>
-          <w:b/>
-          <w:sz w:val="28"/>
-          <w:szCs w:val="28"/>
-          <w:bdr w:val="single" w:sz="4" w:space="0" w:color="auto"/>
-        </w:rPr>
-      </w:pPr>
-    </w:p>
-    <w:p>
-      <w:pPr>
+      </w:pPr>
+      <w:r>
         <w:rPr>
           <w:rFonts w:ascii="LM Roman 10" w:hAnsi="LM Roman 10"/>
           <w:sz w:val="48"/>
           <w:szCs w:val="48"/>
         </w:rPr>
-      </w:pPr>
-      <w:r>
-        <w:rPr>
-          <w:rFonts w:ascii="LM Roman 10" w:hAnsi="LM Roman 10"/>
-          <w:sz w:val="48"/>
-          <w:szCs w:val="48"/>
-        </w:rPr>
+        <w:lastRenderedPageBreak/>
         <w:t>Timeline</w:t>
       </w:r>
     </w:p>
@@ -1563,16 +1824,7 @@
                 <w:sz w:val="24"/>
                 <w:szCs w:val="24"/>
               </w:rPr>
-              <w:t xml:space="preserve">Collaborate with team leader for approval </w:t>
-            </w:r>
-            <w:r>
-              <w:rPr>
-                <w:rFonts w:ascii="LM Roman 10" w:hAnsi="LM Roman 10"/>
-                <w:sz w:val="24"/>
-                <w:szCs w:val="24"/>
-              </w:rPr>
-              <w:lastRenderedPageBreak/>
-              <w:t>and any modifications.</w:t>
+              <w:t>Collaborate with team leader for approval and any modifications.</w:t>
             </w:r>
           </w:p>
         </w:tc>
@@ -1598,8 +1850,7 @@
               <w:rPr>
                 <w:rFonts w:ascii="LM Roman 10" w:hAnsi="LM Roman 10"/>
               </w:rPr>
-              <w:lastRenderedPageBreak/>
-              <w:t>2 Weeks</w:t>
+              <w:t>10 Days</w:t>
             </w:r>
           </w:p>
           <w:p>
@@ -1647,7 +1898,13 @@
               <w:rPr>
                 <w:rFonts w:ascii="LM Roman 10" w:hAnsi="LM Roman 10"/>
               </w:rPr>
-              <w:t>June 15</w:t>
+              <w:t>April</w:t>
+            </w:r>
+            <w:r>
+              <w:rPr>
+                <w:rFonts w:ascii="LM Roman 10" w:hAnsi="LM Roman 10"/>
+              </w:rPr>
+              <w:t xml:space="preserve"> 15</w:t>
             </w:r>
             <w:r>
               <w:rPr>
@@ -1682,7 +1939,13 @@
               <w:rPr>
                 <w:rFonts w:ascii="LM Roman 10" w:hAnsi="LM Roman 10"/>
               </w:rPr>
-              <w:t>June 29</w:t>
+              <w:t>April</w:t>
+            </w:r>
+            <w:r>
+              <w:rPr>
+                <w:rFonts w:ascii="LM Roman 10" w:hAnsi="LM Roman 10"/>
+              </w:rPr>
+              <w:t xml:space="preserve"> 25</w:t>
             </w:r>
             <w:r>
               <w:rPr>
@@ -1725,7 +1988,6 @@
                 <w:rFonts w:ascii="LM Roman 10" w:hAnsi="LM Roman 10"/>
                 <w:b/>
               </w:rPr>
-              <w:lastRenderedPageBreak/>
               <w:t>Further Development</w:t>
             </w:r>
           </w:p>
@@ -1838,7 +2100,15 @@
                 <w:sz w:val="24"/>
                 <w:szCs w:val="24"/>
               </w:rPr>
-              <w:t>Back end development</w:t>
+              <w:t>Back</w:t>
+            </w:r>
+            <w:r>
+              <w:rPr>
+                <w:rFonts w:ascii="LM Roman 10" w:hAnsi="LM Roman 10"/>
+                <w:sz w:val="24"/>
+                <w:szCs w:val="24"/>
+              </w:rPr>
+              <w:t>end development</w:t>
             </w:r>
           </w:p>
           <w:p>
@@ -1892,51 +2162,51 @@
               <w:rPr>
                 <w:rFonts w:ascii="LM Roman 10" w:hAnsi="LM Roman 10"/>
               </w:rPr>
+              <w:t>5 Days</w:t>
+            </w:r>
+          </w:p>
+          <w:p>
+            <w:pPr>
+              <w:pStyle w:val="DecimalAligned"/>
+              <w:rPr>
+                <w:rFonts w:ascii="LM Roman 10" w:hAnsi="LM Roman 10"/>
+              </w:rPr>
+            </w:pPr>
+          </w:p>
+          <w:p>
+            <w:pPr>
+              <w:pStyle w:val="DecimalAligned"/>
+              <w:rPr>
+                <w:rFonts w:ascii="LM Roman 10" w:hAnsi="LM Roman 10"/>
+              </w:rPr>
+            </w:pPr>
+            <w:r>
+              <w:rPr>
+                <w:rFonts w:ascii="LM Roman 10" w:hAnsi="LM Roman 10"/>
+              </w:rPr>
+              <w:t xml:space="preserve"> 2 Weeks</w:t>
+            </w:r>
+          </w:p>
+          <w:p>
+            <w:pPr>
+              <w:pStyle w:val="DecimalAligned"/>
+              <w:rPr>
+                <w:rFonts w:ascii="LM Roman 10" w:hAnsi="LM Roman 10"/>
+              </w:rPr>
+            </w:pPr>
+          </w:p>
+          <w:p>
+            <w:pPr>
+              <w:pStyle w:val="DecimalAligned"/>
+              <w:rPr>
+                <w:rFonts w:ascii="LM Roman 10" w:hAnsi="LM Roman 10"/>
+              </w:rPr>
+            </w:pPr>
+            <w:r>
+              <w:rPr>
+                <w:rFonts w:ascii="LM Roman 10" w:hAnsi="LM Roman 10"/>
+              </w:rPr>
               <w:t>1 Week</w:t>
-            </w:r>
-          </w:p>
-          <w:p>
-            <w:pPr>
-              <w:pStyle w:val="DecimalAligned"/>
-              <w:rPr>
-                <w:rFonts w:ascii="LM Roman 10" w:hAnsi="LM Roman 10"/>
-              </w:rPr>
-            </w:pPr>
-          </w:p>
-          <w:p>
-            <w:pPr>
-              <w:pStyle w:val="DecimalAligned"/>
-              <w:rPr>
-                <w:rFonts w:ascii="LM Roman 10" w:hAnsi="LM Roman 10"/>
-              </w:rPr>
-            </w:pPr>
-            <w:r>
-              <w:rPr>
-                <w:rFonts w:ascii="LM Roman 10" w:hAnsi="LM Roman 10"/>
-              </w:rPr>
-              <w:t>10 Days</w:t>
-            </w:r>
-          </w:p>
-          <w:p>
-            <w:pPr>
-              <w:pStyle w:val="DecimalAligned"/>
-              <w:rPr>
-                <w:rFonts w:ascii="LM Roman 10" w:hAnsi="LM Roman 10"/>
-              </w:rPr>
-            </w:pPr>
-          </w:p>
-          <w:p>
-            <w:pPr>
-              <w:pStyle w:val="DecimalAligned"/>
-              <w:rPr>
-                <w:rFonts w:ascii="LM Roman 10" w:hAnsi="LM Roman 10"/>
-              </w:rPr>
-            </w:pPr>
-            <w:r>
-              <w:rPr>
-                <w:rFonts w:ascii="LM Roman 10" w:hAnsi="LM Roman 10"/>
-              </w:rPr>
-              <w:t>4 Days</w:t>
             </w:r>
           </w:p>
         </w:tc>
@@ -1963,14 +2233,43 @@
               <w:rPr>
                 <w:rFonts w:ascii="LM Roman 10" w:hAnsi="LM Roman 10"/>
               </w:rPr>
-              <w:t>July 2</w:t>
+              <w:t>April 29</w:t>
             </w:r>
             <w:r>
               <w:rPr>
                 <w:rFonts w:ascii="LM Roman 10" w:hAnsi="LM Roman 10"/>
                 <w:vertAlign w:val="superscript"/>
               </w:rPr>
-              <w:t>nd</w:t>
+              <w:t>th</w:t>
+            </w:r>
+          </w:p>
+          <w:p>
+            <w:pPr>
+              <w:pStyle w:val="DecimalAligned"/>
+              <w:rPr>
+                <w:rFonts w:ascii="LM Roman 10" w:hAnsi="LM Roman 10"/>
+              </w:rPr>
+            </w:pPr>
+          </w:p>
+          <w:p>
+            <w:pPr>
+              <w:pStyle w:val="DecimalAligned"/>
+              <w:rPr>
+                <w:rFonts w:ascii="LM Roman 10" w:hAnsi="LM Roman 10"/>
+              </w:rPr>
+            </w:pPr>
+            <w:r>
+              <w:rPr>
+                <w:rFonts w:ascii="LM Roman 10" w:hAnsi="LM Roman 10"/>
+              </w:rPr>
+              <w:t>May 13</w:t>
+            </w:r>
+            <w:r>
+              <w:rPr>
+                <w:rFonts w:ascii="LM Roman 10" w:hAnsi="LM Roman 10"/>
+                <w:vertAlign w:val="superscript"/>
+              </w:rPr>
+              <w:t>th</w:t>
             </w:r>
             <w:r>
               <w:rPr>
@@ -1998,42 +2297,13 @@
               <w:rPr>
                 <w:rFonts w:ascii="LM Roman 10" w:hAnsi="LM Roman 10"/>
               </w:rPr>
-              <w:t>July 9</w:t>
-            </w:r>
-            <w:r>
-              <w:rPr>
-                <w:rFonts w:ascii="LM Roman 10" w:hAnsi="LM Roman 10"/>
-                <w:vertAlign w:val="superscript"/>
-              </w:rPr>
-              <w:t>th</w:t>
-            </w:r>
-            <w:r>
-              <w:rPr>
-                <w:rFonts w:ascii="LM Roman 10" w:hAnsi="LM Roman 10"/>
-              </w:rPr>
-              <w:t xml:space="preserve"> </w:t>
-            </w:r>
-          </w:p>
-          <w:p>
-            <w:pPr>
-              <w:pStyle w:val="DecimalAligned"/>
-              <w:rPr>
-                <w:rFonts w:ascii="LM Roman 10" w:hAnsi="LM Roman 10"/>
-              </w:rPr>
-            </w:pPr>
-          </w:p>
-          <w:p>
-            <w:pPr>
-              <w:pStyle w:val="DecimalAligned"/>
-              <w:rPr>
-                <w:rFonts w:ascii="LM Roman 10" w:hAnsi="LM Roman 10"/>
-              </w:rPr>
-            </w:pPr>
-            <w:r>
-              <w:rPr>
-                <w:rFonts w:ascii="LM Roman 10" w:hAnsi="LM Roman 10"/>
-              </w:rPr>
-              <w:t>July 19</w:t>
+              <w:t>May</w:t>
+            </w:r>
+            <w:r>
+              <w:rPr>
+                <w:rFonts w:ascii="LM Roman 10" w:hAnsi="LM Roman 10"/>
+              </w:rPr>
+              <w:t xml:space="preserve"> 19</w:t>
             </w:r>
             <w:r>
               <w:rPr>
@@ -2158,7 +2428,13 @@
               <w:rPr>
                 <w:rFonts w:ascii="LM Roman 10" w:hAnsi="LM Roman 10"/>
               </w:rPr>
-              <w:t>July 23</w:t>
+              <w:t>May</w:t>
+            </w:r>
+            <w:r>
+              <w:rPr>
+                <w:rFonts w:ascii="LM Roman 10" w:hAnsi="LM Roman 10"/>
+              </w:rPr>
+              <w:t xml:space="preserve"> 23</w:t>
             </w:r>
             <w:r>
               <w:rPr>
@@ -2325,7 +2601,14 @@
                 <w:rFonts w:ascii="LM Roman 10" w:hAnsi="LM Roman 10"/>
                 <w:b w:val="0"/>
               </w:rPr>
-              <w:t>July 25</w:t>
+              <w:t>May</w:t>
+            </w:r>
+            <w:r>
+              <w:rPr>
+                <w:rFonts w:ascii="LM Roman 10" w:hAnsi="LM Roman 10"/>
+                <w:b w:val="0"/>
+              </w:rPr>
+              <w:t xml:space="preserve"> 25</w:t>
             </w:r>
             <w:r>
               <w:rPr>
@@ -2448,54 +2731,6 @@
         </w:rPr>
         <w:br/>
       </w:r>
-      <w:r>
-        <w:rPr>
-          <w:rFonts w:ascii="LM Roman 10" w:hAnsi="LM Roman 10"/>
-          <w:sz w:val="28"/>
-          <w:szCs w:val="28"/>
-        </w:rPr>
-        <w:t>It needed to be</w:t>
-      </w:r>
-      <w:r>
-        <w:rPr>
-          <w:rFonts w:ascii="LM Roman 10" w:hAnsi="LM Roman 10"/>
-          <w:sz w:val="28"/>
-          <w:szCs w:val="28"/>
-        </w:rPr>
-        <w:t xml:space="preserve"> simple, </w:t>
-      </w:r>
-      <w:r>
-        <w:rPr>
-          <w:rFonts w:ascii="LM Roman 10" w:hAnsi="LM Roman 10"/>
-          <w:sz w:val="28"/>
-          <w:szCs w:val="28"/>
-        </w:rPr>
-        <w:t xml:space="preserve">so </w:t>
-      </w:r>
-      <w:r>
-        <w:rPr>
-          <w:rFonts w:ascii="LM Roman 10" w:hAnsi="LM Roman 10"/>
-          <w:sz w:val="28"/>
-          <w:szCs w:val="28"/>
-        </w:rPr>
-        <w:t xml:space="preserve">a simple layout </w:t>
-      </w:r>
-      <w:r>
-        <w:rPr>
-          <w:rFonts w:ascii="LM Roman 10" w:hAnsi="LM Roman 10"/>
-          <w:sz w:val="28"/>
-          <w:szCs w:val="28"/>
-        </w:rPr>
-        <w:t xml:space="preserve">was chosen </w:t>
-      </w:r>
-      <w:r>
-        <w:rPr>
-          <w:rFonts w:ascii="LM Roman 10" w:hAnsi="LM Roman 10"/>
-          <w:sz w:val="28"/>
-          <w:szCs w:val="28"/>
-        </w:rPr>
-        <w:t>but with some extras thrown in to make it attractive.</w:t>
-      </w:r>
     </w:p>
     <w:p>
       <w:pPr>
@@ -2513,47 +2748,47 @@
           <w:sz w:val="28"/>
           <w:szCs w:val="28"/>
         </w:rPr>
-        <w:t xml:space="preserve">For the homepage </w:t>
-      </w:r>
-      <w:r>
-        <w:rPr>
-          <w:rFonts w:ascii="LM Roman 10" w:hAnsi="LM Roman 10"/>
-          <w:sz w:val="28"/>
-          <w:szCs w:val="28"/>
-        </w:rPr>
-        <w:t xml:space="preserve">a </w:t>
-      </w:r>
-      <w:r>
-        <w:rPr>
-          <w:rFonts w:ascii="LM Roman 10" w:hAnsi="LM Roman 10"/>
-          <w:sz w:val="28"/>
-          <w:szCs w:val="28"/>
-        </w:rPr>
-        <w:t>carousel</w:t>
-      </w:r>
-      <w:r>
-        <w:rPr>
-          <w:rFonts w:ascii="LM Roman 10" w:hAnsi="LM Roman 10"/>
-          <w:sz w:val="28"/>
-          <w:szCs w:val="28"/>
-        </w:rPr>
-        <w:t xml:space="preserve"> was added</w:t>
-      </w:r>
-      <w:r>
-        <w:rPr>
-          <w:rFonts w:ascii="LM Roman 10" w:hAnsi="LM Roman 10"/>
-          <w:sz w:val="28"/>
-          <w:szCs w:val="28"/>
-        </w:rPr>
-        <w:t>; a picture slider so that the visitor to the website would be hit with something that might catch their eye and cause them to stay.</w:t>
-      </w:r>
-      <w:r>
-        <w:rPr>
-          <w:rFonts w:ascii="LM Roman 10" w:hAnsi="LM Roman 10"/>
-          <w:sz w:val="28"/>
-          <w:szCs w:val="28"/>
-        </w:rPr>
-        <w:br/>
+        <w:t>It needed to be</w:t>
+      </w:r>
+      <w:r>
+        <w:rPr>
+          <w:rFonts w:ascii="LM Roman 10" w:hAnsi="LM Roman 10"/>
+          <w:sz w:val="28"/>
+          <w:szCs w:val="28"/>
+        </w:rPr>
+        <w:t xml:space="preserve"> simple, </w:t>
+      </w:r>
+      <w:r>
+        <w:rPr>
+          <w:rFonts w:ascii="LM Roman 10" w:hAnsi="LM Roman 10"/>
+          <w:sz w:val="28"/>
+          <w:szCs w:val="28"/>
+        </w:rPr>
+        <w:t xml:space="preserve">so </w:t>
+      </w:r>
+      <w:r>
+        <w:rPr>
+          <w:rFonts w:ascii="LM Roman 10" w:hAnsi="LM Roman 10"/>
+          <w:sz w:val="28"/>
+          <w:szCs w:val="28"/>
+        </w:rPr>
+        <w:t xml:space="preserve">a simple layout </w:t>
+      </w:r>
+      <w:r>
+        <w:rPr>
+          <w:rFonts w:ascii="LM Roman 10" w:hAnsi="LM Roman 10"/>
+          <w:sz w:val="28"/>
+          <w:szCs w:val="28"/>
+        </w:rPr>
+        <w:t xml:space="preserve">was chosen </w:t>
+      </w:r>
+      <w:r>
+        <w:rPr>
+          <w:rFonts w:ascii="LM Roman 10" w:hAnsi="LM Roman 10"/>
+          <w:sz w:val="28"/>
+          <w:szCs w:val="28"/>
+        </w:rPr>
+        <w:t>but with some extras thrown in to make it attractive.</w:t>
       </w:r>
     </w:p>
     <w:p>
@@ -2572,6 +2807,93 @@
           <w:sz w:val="28"/>
           <w:szCs w:val="28"/>
         </w:rPr>
+        <w:lastRenderedPageBreak/>
+        <w:t xml:space="preserve">For the homepage </w:t>
+      </w:r>
+      <w:r>
+        <w:rPr>
+          <w:rFonts w:ascii="LM Roman 10" w:hAnsi="LM Roman 10"/>
+          <w:sz w:val="28"/>
+          <w:szCs w:val="28"/>
+        </w:rPr>
+        <w:t xml:space="preserve">a </w:t>
+      </w:r>
+      <w:r>
+        <w:rPr>
+          <w:rFonts w:ascii="LM Roman 10" w:hAnsi="LM Roman 10"/>
+          <w:sz w:val="28"/>
+          <w:szCs w:val="28"/>
+        </w:rPr>
+        <w:t>carousel</w:t>
+      </w:r>
+      <w:r>
+        <w:rPr>
+          <w:rFonts w:ascii="LM Roman 10" w:hAnsi="LM Roman 10"/>
+          <w:sz w:val="28"/>
+          <w:szCs w:val="28"/>
+        </w:rPr>
+        <w:t xml:space="preserve"> was added</w:t>
+      </w:r>
+      <w:r>
+        <w:rPr>
+          <w:rFonts w:ascii="LM Roman 10" w:hAnsi="LM Roman 10"/>
+          <w:sz w:val="28"/>
+          <w:szCs w:val="28"/>
+        </w:rPr>
+        <w:t>.</w:t>
+      </w:r>
+    </w:p>
+    <w:p>
+      <w:pPr>
+        <w:ind w:left="720"/>
+        <w:jc w:val="both"/>
+        <w:rPr>
+          <w:rFonts w:ascii="LM Roman 10" w:hAnsi="LM Roman 10"/>
+          <w:sz w:val="28"/>
+          <w:szCs w:val="28"/>
+        </w:rPr>
+      </w:pPr>
+      <w:r>
+        <w:rPr>
+          <w:rFonts w:ascii="LM Roman 10" w:hAnsi="LM Roman 10"/>
+          <w:sz w:val="28"/>
+          <w:szCs w:val="28"/>
+        </w:rPr>
+        <w:t>A</w:t>
+      </w:r>
+      <w:r>
+        <w:rPr>
+          <w:rFonts w:ascii="LM Roman 10" w:hAnsi="LM Roman 10"/>
+          <w:sz w:val="28"/>
+          <w:szCs w:val="28"/>
+        </w:rPr>
+        <w:t xml:space="preserve"> picture slider so that the visitor to the website would be hit with something that might catch their eye and cause them to stay.</w:t>
+      </w:r>
+      <w:r>
+        <w:rPr>
+          <w:rFonts w:ascii="LM Roman 10" w:hAnsi="LM Roman 10"/>
+          <w:sz w:val="28"/>
+          <w:szCs w:val="28"/>
+        </w:rPr>
+        <w:br/>
+      </w:r>
+    </w:p>
+    <w:p>
+      <w:pPr>
+        <w:ind w:left="720"/>
+        <w:jc w:val="both"/>
+        <w:rPr>
+          <w:rFonts w:ascii="LM Roman 10" w:hAnsi="LM Roman 10"/>
+          <w:sz w:val="28"/>
+          <w:szCs w:val="28"/>
+        </w:rPr>
+      </w:pPr>
+      <w:r>
+        <w:rPr>
+          <w:rFonts w:ascii="LM Roman 10" w:hAnsi="LM Roman 10"/>
+          <w:sz w:val="28"/>
+          <w:szCs w:val="28"/>
+        </w:rPr>
         <w:t>Trendy</w:t>
       </w:r>
       <w:r>
@@ -2672,7 +2994,6 @@
           <w:sz w:val="28"/>
           <w:szCs w:val="28"/>
         </w:rPr>
-        <w:lastRenderedPageBreak/>
         <w:t>An</w:t>
       </w:r>
       <w:r>
@@ -4035,7 +4356,7 @@
 </file>
 
 <file path=customXml/itemProps1.xml><?xml version="1.0" encoding="utf-8"?>
-<ds:datastoreItem xmlns:ds="http://schemas.openxmlformats.org/officeDocument/2006/customXml" ds:itemID="{A03B4A0C-15F3-4A5B-9446-4F7994FF3ED9}">
+<ds:datastoreItem xmlns:ds="http://schemas.openxmlformats.org/officeDocument/2006/customXml" ds:itemID="{B35982EE-08EA-4517-B1C6-FA1661A17B38}">
   <ds:schemaRefs>
     <ds:schemaRef ds:uri="http://schemas.openxmlformats.org/officeDocument/2006/bibliography"/>
   </ds:schemaRefs>

</xml_diff>

<commit_message>
:zap: Add more movies and improve view
</commit_message>
<xml_diff>
--- a/Project3/ProjectBrief.docx
+++ b/Project3/ProjectBrief.docx
@@ -33,7 +33,19 @@
           <w:szCs w:val="72"/>
           <w:shd w:val="clear" w:color="auto" w:fill="FFFFFF"/>
         </w:rPr>
-        <w:t>Brooklyn Outdoor Film Festival</w:t>
+        <w:t>Brooklyn Outdoor Film Fe</w:t>
+      </w:r>
+      <w:bookmarkStart w:id="0" w:name="_GoBack"/>
+      <w:bookmarkEnd w:id="0"/>
+      <w:r>
+        <w:rPr>
+          <w:rStyle w:val="Strong"/>
+          <w:rFonts w:ascii="LM Roman 10" w:hAnsi="LM Roman 10"/>
+          <w:sz w:val="72"/>
+          <w:szCs w:val="72"/>
+          <w:shd w:val="clear" w:color="auto" w:fill="FFFFFF"/>
+        </w:rPr>
+        <w:t>stival</w:t>
       </w:r>
     </w:p>
     <w:p>
@@ -65,20 +77,35 @@
     <w:p>
       <w:pPr>
         <w:ind w:left="720"/>
-        <w:jc w:val="both"/>
-        <w:rPr>
-          <w:rFonts w:ascii="LM Roman 10" w:hAnsi="LM Roman 10"/>
-          <w:sz w:val="28"/>
-          <w:szCs w:val="28"/>
-        </w:rPr>
-      </w:pPr>
-      <w:r>
-        <w:rPr>
-          <w:rFonts w:ascii="LM Roman 10" w:hAnsi="LM Roman 10"/>
-          <w:sz w:val="28"/>
-          <w:szCs w:val="28"/>
-        </w:rPr>
-        <w:t>This is an outdoor Festival taking place at Brooklyn bridge park between the dates August 5</w:t>
+        <w:rPr>
+          <w:rFonts w:ascii="LM Roman 10" w:hAnsi="LM Roman 10"/>
+          <w:sz w:val="28"/>
+          <w:szCs w:val="28"/>
+        </w:rPr>
+      </w:pPr>
+      <w:r>
+        <w:rPr>
+          <w:rFonts w:ascii="LM Roman 10" w:hAnsi="LM Roman 10"/>
+          <w:sz w:val="28"/>
+          <w:szCs w:val="28"/>
+        </w:rPr>
+        <w:t>This is an outdoor Fes</w:t>
+      </w:r>
+      <w:r>
+        <w:rPr>
+          <w:rFonts w:ascii="LM Roman 10" w:hAnsi="LM Roman 10"/>
+          <w:sz w:val="28"/>
+          <w:szCs w:val="28"/>
+        </w:rPr>
+        <w:t>tival taking place at Brooklyn Bridge P</w:t>
+      </w:r>
+      <w:r>
+        <w:rPr>
+          <w:rFonts w:ascii="LM Roman 10" w:hAnsi="LM Roman 10"/>
+          <w:sz w:val="28"/>
+          <w:szCs w:val="28"/>
+        </w:rPr>
+        <w:t>ark between the dates August 5</w:t>
       </w:r>
       <w:r>
         <w:rPr>
@@ -126,7 +153,6 @@
     <w:p>
       <w:pPr>
         <w:ind w:left="720"/>
-        <w:jc w:val="both"/>
         <w:rPr>
           <w:rFonts w:ascii="LM Roman 10" w:hAnsi="LM Roman 10"/>
           <w:sz w:val="28"/>
@@ -157,8 +183,6 @@
         </w:rPr>
         <w:t>Apart from</w:t>
       </w:r>
-      <w:bookmarkStart w:id="0" w:name="_GoBack"/>
-      <w:bookmarkEnd w:id="0"/>
       <w:r>
         <w:rPr>
           <w:rFonts w:ascii="LM Roman 10" w:hAnsi="LM Roman 10"/>
@@ -355,7 +379,6 @@
     <w:p>
       <w:pPr>
         <w:ind w:left="720"/>
-        <w:jc w:val="both"/>
         <w:rPr>
           <w:rFonts w:ascii="LM Roman 10" w:hAnsi="LM Roman 10"/>
           <w:sz w:val="27"/>
@@ -494,7 +517,6 @@
     <w:p>
       <w:pPr>
         <w:ind w:left="720"/>
-        <w:jc w:val="both"/>
         <w:rPr>
           <w:rFonts w:ascii="LM Roman 10" w:hAnsi="LM Roman 10"/>
           <w:sz w:val="28"/>
@@ -521,7 +543,6 @@
     <w:p>
       <w:pPr>
         <w:ind w:left="720"/>
-        <w:jc w:val="both"/>
         <w:rPr>
           <w:rFonts w:ascii="LM Roman 10" w:hAnsi="LM Roman 10"/>
           <w:sz w:val="28"/>
@@ -580,7 +601,6 @@
     <w:p>
       <w:pPr>
         <w:ind w:left="720"/>
-        <w:jc w:val="both"/>
         <w:rPr>
           <w:rFonts w:ascii="LM Roman 10" w:hAnsi="LM Roman 10"/>
           <w:sz w:val="28"/>
@@ -681,36 +701,44 @@
     </w:p>
     <w:p>
       <w:pPr>
-        <w:ind w:left="720" w:firstLine="720"/>
-        <w:rPr>
-          <w:rFonts w:ascii="LM Roman 10" w:hAnsi="LM Roman 10"/>
-          <w:sz w:val="28"/>
-          <w:szCs w:val="28"/>
-        </w:rPr>
-      </w:pPr>
-      <w:r>
-        <w:rPr>
-          <w:rFonts w:ascii="LM Roman 10" w:hAnsi="LM Roman 10"/>
-          <w:sz w:val="28"/>
-          <w:szCs w:val="28"/>
-        </w:rPr>
-        <w:t xml:space="preserve">Web-designer </w:t>
-      </w:r>
-      <w:r>
-        <w:rPr>
-          <w:rFonts w:ascii="LM Roman 10" w:hAnsi="LM Roman 10"/>
-          <w:sz w:val="28"/>
-          <w:szCs w:val="28"/>
-        </w:rPr>
-        <w:t>+ Web-</w:t>
-      </w:r>
-      <w:r>
-        <w:rPr>
-          <w:rFonts w:ascii="LM Roman 10" w:hAnsi="LM Roman 10"/>
-          <w:sz w:val="28"/>
-          <w:szCs w:val="28"/>
-        </w:rPr>
-        <w:t>developer (</w:t>
+        <w:ind w:left="720"/>
+        <w:rPr>
+          <w:rFonts w:ascii="LM Roman 10" w:hAnsi="LM Roman 10"/>
+          <w:sz w:val="28"/>
+          <w:szCs w:val="28"/>
+        </w:rPr>
+      </w:pPr>
+      <w:r>
+        <w:rPr>
+          <w:rFonts w:ascii="LM Roman 10" w:hAnsi="LM Roman 10"/>
+          <w:sz w:val="28"/>
+          <w:szCs w:val="28"/>
+        </w:rPr>
+        <w:t>Web D</w:t>
+      </w:r>
+      <w:r>
+        <w:rPr>
+          <w:rFonts w:ascii="LM Roman 10" w:hAnsi="LM Roman 10"/>
+          <w:sz w:val="28"/>
+          <w:szCs w:val="28"/>
+        </w:rPr>
+        <w:t xml:space="preserve">esigner </w:t>
+      </w:r>
+      <w:r>
+        <w:rPr>
+          <w:rFonts w:ascii="LM Roman 10" w:hAnsi="LM Roman 10"/>
+          <w:sz w:val="28"/>
+          <w:szCs w:val="28"/>
+        </w:rPr>
+        <w:t>+ Web D</w:t>
+      </w:r>
+      <w:r>
+        <w:rPr>
+          <w:rFonts w:ascii="LM Roman 10" w:hAnsi="LM Roman 10"/>
+          <w:sz w:val="28"/>
+          <w:szCs w:val="28"/>
+        </w:rPr>
+        <w:t>eveloper (</w:t>
       </w:r>
       <w:r>
         <w:rPr>
@@ -792,15 +820,39 @@
           <w:sz w:val="28"/>
           <w:szCs w:val="28"/>
         </w:rPr>
-        <w:tab/>
-      </w:r>
-      <w:r>
-        <w:rPr>
-          <w:rFonts w:ascii="LM Roman 10" w:hAnsi="LM Roman 10"/>
-          <w:sz w:val="28"/>
-          <w:szCs w:val="28"/>
-        </w:rPr>
-        <w:t>Web-developer (Back end) -</w:t>
+        <w:t>Web D</w:t>
+      </w:r>
+      <w:r>
+        <w:rPr>
+          <w:rFonts w:ascii="LM Roman 10" w:hAnsi="LM Roman 10"/>
+          <w:sz w:val="28"/>
+          <w:szCs w:val="28"/>
+        </w:rPr>
+        <w:t>eveloper (Back</w:t>
+      </w:r>
+      <w:r>
+        <w:rPr>
+          <w:rFonts w:ascii="LM Roman 10" w:hAnsi="LM Roman 10"/>
+          <w:sz w:val="28"/>
+          <w:szCs w:val="28"/>
+        </w:rPr>
+        <w:t xml:space="preserve">end) </w:t>
+      </w:r>
+      <w:r>
+        <w:rPr>
+          <w:rFonts w:ascii="LM Roman 10" w:hAnsi="LM Roman 10"/>
+          <w:sz w:val="28"/>
+          <w:szCs w:val="28"/>
+        </w:rPr>
+        <w:tab/>
+      </w:r>
+      <w:r>
+        <w:rPr>
+          <w:rFonts w:ascii="LM Roman 10" w:hAnsi="LM Roman 10"/>
+          <w:sz w:val="28"/>
+          <w:szCs w:val="28"/>
+        </w:rPr>
+        <w:t>-</w:t>
       </w:r>
       <w:r>
         <w:rPr>
@@ -1115,7 +1167,7 @@
           <w:sz w:val="28"/>
           <w:szCs w:val="28"/>
         </w:rPr>
-        <w:t>m</w:t>
+        <w:t>a</w:t>
       </w:r>
     </w:p>
     <w:p>
@@ -2659,7 +2711,6 @@
     <w:p>
       <w:pPr>
         <w:ind w:left="720"/>
-        <w:jc w:val="both"/>
         <w:rPr>
           <w:rFonts w:ascii="LM Roman 10" w:hAnsi="LM Roman 10"/>
           <w:sz w:val="28"/>
@@ -2735,7 +2786,6 @@
     <w:p>
       <w:pPr>
         <w:ind w:left="720"/>
-        <w:jc w:val="both"/>
         <w:rPr>
           <w:rFonts w:ascii="LM Roman 10" w:hAnsi="LM Roman 10"/>
           <w:sz w:val="28"/>
@@ -2794,7 +2844,6 @@
     <w:p>
       <w:pPr>
         <w:ind w:left="720"/>
-        <w:jc w:val="both"/>
         <w:rPr>
           <w:rFonts w:ascii="LM Roman 10" w:hAnsi="LM Roman 10"/>
           <w:sz w:val="28"/>
@@ -2846,7 +2895,6 @@
     <w:p>
       <w:pPr>
         <w:ind w:left="720"/>
-        <w:jc w:val="both"/>
         <w:rPr>
           <w:rFonts w:ascii="LM Roman 10" w:hAnsi="LM Roman 10"/>
           <w:sz w:val="28"/>
@@ -2881,7 +2929,6 @@
     <w:p>
       <w:pPr>
         <w:ind w:left="720"/>
-        <w:jc w:val="both"/>
         <w:rPr>
           <w:rFonts w:ascii="LM Roman 10" w:hAnsi="LM Roman 10"/>
           <w:sz w:val="28"/>
@@ -2981,50 +3028,56 @@
     <w:p>
       <w:pPr>
         <w:ind w:left="720"/>
-        <w:jc w:val="both"/>
-        <w:rPr>
-          <w:rFonts w:ascii="LM Roman 10" w:hAnsi="LM Roman 10"/>
-          <w:sz w:val="28"/>
-          <w:szCs w:val="28"/>
-        </w:rPr>
-      </w:pPr>
-      <w:r>
-        <w:rPr>
-          <w:rFonts w:ascii="LM Roman 10" w:hAnsi="LM Roman 10"/>
-          <w:sz w:val="28"/>
-          <w:szCs w:val="28"/>
-        </w:rPr>
-        <w:t>An</w:t>
-      </w:r>
-      <w:r>
-        <w:rPr>
-          <w:rFonts w:ascii="LM Roman 10" w:hAnsi="LM Roman 10"/>
-          <w:sz w:val="28"/>
-          <w:szCs w:val="28"/>
-        </w:rPr>
-        <w:t xml:space="preserve"> about page </w:t>
-      </w:r>
-      <w:r>
-        <w:rPr>
-          <w:rFonts w:ascii="LM Roman 10" w:hAnsi="LM Roman 10"/>
-          <w:sz w:val="28"/>
-          <w:szCs w:val="28"/>
-        </w:rPr>
-        <w:t xml:space="preserve">was also included </w:t>
-      </w:r>
-      <w:r>
-        <w:rPr>
-          <w:rFonts w:ascii="LM Roman 10" w:hAnsi="LM Roman 10"/>
-          <w:sz w:val="28"/>
-          <w:szCs w:val="28"/>
-        </w:rPr>
-        <w:t>with a google map, so people can find the location and get directions easily.</w:t>
+        <w:rPr>
+          <w:rFonts w:ascii="LM Roman 10" w:hAnsi="LM Roman 10"/>
+          <w:sz w:val="28"/>
+          <w:szCs w:val="28"/>
+        </w:rPr>
+      </w:pPr>
+      <w:r>
+        <w:rPr>
+          <w:rFonts w:ascii="LM Roman 10" w:hAnsi="LM Roman 10"/>
+          <w:sz w:val="28"/>
+          <w:szCs w:val="28"/>
+        </w:rPr>
+        <w:t xml:space="preserve">A Reach to us section with </w:t>
+      </w:r>
+      <w:r>
+        <w:rPr>
+          <w:rFonts w:ascii="LM Roman 10" w:hAnsi="LM Roman 10"/>
+          <w:sz w:val="28"/>
+          <w:szCs w:val="28"/>
+        </w:rPr>
+        <w:t>Google M</w:t>
+      </w:r>
+      <w:r>
+        <w:rPr>
+          <w:rFonts w:ascii="LM Roman 10" w:hAnsi="LM Roman 10"/>
+          <w:sz w:val="28"/>
+          <w:szCs w:val="28"/>
+        </w:rPr>
+        <w:t>ap</w:t>
+      </w:r>
+      <w:r>
+        <w:rPr>
+          <w:rFonts w:ascii="LM Roman 10" w:hAnsi="LM Roman 10"/>
+          <w:sz w:val="28"/>
+          <w:szCs w:val="28"/>
+        </w:rPr>
+        <w:t xml:space="preserve"> was added</w:t>
+      </w:r>
+      <w:r>
+        <w:rPr>
+          <w:rFonts w:ascii="LM Roman 10" w:hAnsi="LM Roman 10"/>
+          <w:sz w:val="28"/>
+          <w:szCs w:val="28"/>
+        </w:rPr>
+        <w:t>, so people can find the location and get directions easily.</w:t>
       </w:r>
     </w:p>
     <w:p>
       <w:pPr>
         <w:ind w:left="720"/>
-        <w:jc w:val="both"/>
         <w:rPr>
           <w:rFonts w:ascii="LM Roman 10" w:hAnsi="LM Roman 10"/>
           <w:sz w:val="28"/>
@@ -4356,7 +4409,7 @@
 </file>
 
 <file path=customXml/itemProps1.xml><?xml version="1.0" encoding="utf-8"?>
-<ds:datastoreItem xmlns:ds="http://schemas.openxmlformats.org/officeDocument/2006/customXml" ds:itemID="{B35982EE-08EA-4517-B1C6-FA1661A17B38}">
+<ds:datastoreItem xmlns:ds="http://schemas.openxmlformats.org/officeDocument/2006/customXml" ds:itemID="{0547AE4B-FDEF-49B2-B4FC-A71A97B313C1}">
   <ds:schemaRefs>
     <ds:schemaRef ds:uri="http://schemas.openxmlformats.org/officeDocument/2006/bibliography"/>
   </ds:schemaRefs>

</xml_diff>

<commit_message>
:bug: More bug fixes
</commit_message>
<xml_diff>
--- a/Project3/ProjectBrief.docx
+++ b/Project3/ProjectBrief.docx
@@ -33,19 +33,7 @@
           <w:szCs w:val="72"/>
           <w:shd w:val="clear" w:color="auto" w:fill="FFFFFF"/>
         </w:rPr>
-        <w:t>Brooklyn Outdoor Film Fe</w:t>
-      </w:r>
-      <w:bookmarkStart w:id="0" w:name="_GoBack"/>
-      <w:bookmarkEnd w:id="0"/>
-      <w:r>
-        <w:rPr>
-          <w:rStyle w:val="Strong"/>
-          <w:rFonts w:ascii="LM Roman 10" w:hAnsi="LM Roman 10"/>
-          <w:sz w:val="72"/>
-          <w:szCs w:val="72"/>
-          <w:shd w:val="clear" w:color="auto" w:fill="FFFFFF"/>
-        </w:rPr>
-        <w:t>stival</w:t>
+        <w:t>Brooklyn Outdoor Film Festival</w:t>
       </w:r>
     </w:p>
     <w:p>
@@ -63,6 +51,7 @@
           <w:rFonts w:ascii="LM Roman 10" w:hAnsi="LM Roman 10"/>
           <w:sz w:val="48"/>
           <w:szCs w:val="48"/>
+          <w:u w:val="single"/>
         </w:rPr>
       </w:pPr>
       <w:r>
@@ -70,6 +59,7 @@
           <w:rFonts w:ascii="LM Roman 10" w:hAnsi="LM Roman 10"/>
           <w:sz w:val="48"/>
           <w:szCs w:val="48"/>
+          <w:u w:val="single"/>
         </w:rPr>
         <w:t>Summary</w:t>
       </w:r>
@@ -139,7 +129,33 @@
           <w:sz w:val="28"/>
           <w:szCs w:val="28"/>
         </w:rPr>
-        <w:t xml:space="preserve"> between the hours of 6pm and midnight.</w:t>
+        <w:t xml:space="preserve"> between</w:t>
+      </w:r>
+      <w:r>
+        <w:rPr>
+          <w:rFonts w:ascii="LM Roman 10" w:hAnsi="LM Roman 10"/>
+          <w:sz w:val="28"/>
+          <w:szCs w:val="28"/>
+        </w:rPr>
+        <w:t xml:space="preserve"> the hours of 6pm and midnight.</w:t>
+      </w:r>
+    </w:p>
+    <w:p>
+      <w:pPr>
+        <w:ind w:left="720"/>
+        <w:rPr>
+          <w:rFonts w:ascii="LM Roman 10" w:hAnsi="LM Roman 10"/>
+          <w:sz w:val="28"/>
+          <w:szCs w:val="28"/>
+        </w:rPr>
+      </w:pPr>
+      <w:r>
+        <w:rPr>
+          <w:rFonts w:ascii="LM Roman 10" w:hAnsi="LM Roman 10"/>
+          <w:sz w:val="28"/>
+          <w:szCs w:val="28"/>
+        </w:rPr>
+        <w:t>We are putting in place teams to prepare for the festival and to design a website specifically for this festival which will have a registry page in order to keep count of the number of people attending and to ensure it doesn’t go over the capacity limit.</w:t>
       </w:r>
       <w:r>
         <w:rPr>
@@ -149,32 +165,6 @@
         </w:rPr>
         <w:br/>
       </w:r>
-    </w:p>
-    <w:p>
-      <w:pPr>
-        <w:ind w:left="720"/>
-        <w:rPr>
-          <w:rFonts w:ascii="LM Roman 10" w:hAnsi="LM Roman 10"/>
-          <w:sz w:val="28"/>
-          <w:szCs w:val="28"/>
-        </w:rPr>
-      </w:pPr>
-      <w:r>
-        <w:rPr>
-          <w:rFonts w:ascii="LM Roman 10" w:hAnsi="LM Roman 10"/>
-          <w:sz w:val="28"/>
-          <w:szCs w:val="28"/>
-        </w:rPr>
-        <w:t>We are putting in place teams to prepare for the festival and to design a website specifically for this festival which will have a registry page in order to keep count of the number of people attending and to ensure it doesn’t go over the capacity limit.</w:t>
-      </w:r>
-      <w:r>
-        <w:rPr>
-          <w:rFonts w:ascii="LM Roman 10" w:hAnsi="LM Roman 10"/>
-          <w:sz w:val="28"/>
-          <w:szCs w:val="28"/>
-        </w:rPr>
-        <w:br/>
-      </w:r>
       <w:r>
         <w:rPr>
           <w:rFonts w:ascii="LM Roman 10" w:hAnsi="LM Roman 10"/>
@@ -189,7 +179,15 @@
           <w:sz w:val="28"/>
           <w:szCs w:val="28"/>
         </w:rPr>
-        <w:t xml:space="preserve"> this the website will also give info on location, films, times and news.</w:t>
+        <w:t xml:space="preserve"> this the website will also give info on location, films</w:t>
+      </w:r>
+      <w:r>
+        <w:rPr>
+          <w:rFonts w:ascii="LM Roman 10" w:hAnsi="LM Roman 10"/>
+          <w:sz w:val="28"/>
+          <w:szCs w:val="28"/>
+        </w:rPr>
+        <w:t>, times and news and pre-booking of tickets.</w:t>
       </w:r>
     </w:p>
     <w:p>
@@ -434,7 +432,7 @@
           <w:szCs w:val="27"/>
           <w:shd w:val="clear" w:color="auto" w:fill="FFFFFF"/>
         </w:rPr>
-        <w:t>Front-end developer and back-end developer</w:t>
+        <w:t>Front-end developer and B</w:t>
       </w:r>
       <w:r>
         <w:rPr>
@@ -444,7 +442,7 @@
           <w:szCs w:val="27"/>
           <w:shd w:val="clear" w:color="auto" w:fill="FFFFFF"/>
         </w:rPr>
-        <w:t>)</w:t>
+        <w:t>ackend developer</w:t>
       </w:r>
       <w:r>
         <w:rPr>
@@ -454,16 +452,17 @@
           <w:szCs w:val="27"/>
           <w:shd w:val="clear" w:color="auto" w:fill="FFFFFF"/>
         </w:rPr>
-        <w:t xml:space="preserve">: </w:t>
-      </w:r>
-      <w:r>
-        <w:rPr>
-          <w:rFonts w:ascii="LM Roman 10" w:hAnsi="LM Roman 10"/>
+        <w:t>)</w:t>
+      </w:r>
+      <w:r>
+        <w:rPr>
+          <w:rFonts w:ascii="LM Roman 10" w:hAnsi="LM Roman 10"/>
+          <w:b/>
           <w:sz w:val="27"/>
           <w:szCs w:val="27"/>
           <w:shd w:val="clear" w:color="auto" w:fill="FFFFFF"/>
         </w:rPr>
-        <w:t>T</w:t>
+        <w:t xml:space="preserve">: </w:t>
       </w:r>
       <w:r>
         <w:rPr>
@@ -472,18 +471,17 @@
           <w:szCs w:val="27"/>
           <w:shd w:val="clear" w:color="auto" w:fill="FFFFFF"/>
         </w:rPr>
-        <w:t>hose involved in creating the website and conveying all the necessary info on the website and also keeping tabs on the number of people registering to report back to the main team.</w:t>
-      </w:r>
-    </w:p>
-    <w:p>
-      <w:pPr>
+        <w:t>T</w:t>
+      </w:r>
+      <w:r>
         <w:rPr>
           <w:rFonts w:ascii="LM Roman 10" w:hAnsi="LM Roman 10"/>
           <w:sz w:val="27"/>
           <w:szCs w:val="27"/>
           <w:shd w:val="clear" w:color="auto" w:fill="FFFFFF"/>
         </w:rPr>
-      </w:pPr>
+        <w:t>hose involved in creating the website and conveying all the necessary info on the website and also keeping tabs on the number of people registering to report back to the main team.</w:t>
+      </w:r>
     </w:p>
     <w:p>
       <w:pPr>
@@ -497,11 +495,22 @@
     </w:p>
     <w:p>
       <w:pPr>
+        <w:rPr>
+          <w:rFonts w:ascii="LM Roman 10" w:hAnsi="LM Roman 10"/>
+          <w:sz w:val="27"/>
+          <w:szCs w:val="27"/>
+          <w:shd w:val="clear" w:color="auto" w:fill="FFFFFF"/>
+        </w:rPr>
+      </w:pPr>
+    </w:p>
+    <w:p>
+      <w:pPr>
         <w:ind w:firstLine="720"/>
         <w:rPr>
           <w:rFonts w:ascii="LM Roman 10" w:hAnsi="LM Roman 10"/>
           <w:sz w:val="48"/>
           <w:szCs w:val="48"/>
+          <w:u w:val="single"/>
         </w:rPr>
       </w:pPr>
       <w:r>
@@ -509,6 +518,7 @@
           <w:rFonts w:ascii="LM Roman 10" w:hAnsi="LM Roman 10"/>
           <w:sz w:val="48"/>
           <w:szCs w:val="48"/>
+          <w:u w:val="single"/>
         </w:rPr>
         <w:lastRenderedPageBreak/>
         <w:t>Goals</w:t>
@@ -537,7 +547,15 @@
           <w:sz w:val="28"/>
           <w:szCs w:val="28"/>
         </w:rPr>
-        <w:t>t they are in the know about it.</w:t>
+        <w:t xml:space="preserve">t </w:t>
+      </w:r>
+      <w:r>
+        <w:rPr>
+          <w:rFonts w:ascii="LM Roman 10" w:hAnsi="LM Roman 10"/>
+          <w:sz w:val="28"/>
+          <w:szCs w:val="28"/>
+        </w:rPr>
+        <w:t>users know the in and outs of the event.</w:t>
       </w:r>
     </w:p>
     <w:p>
@@ -571,7 +589,23 @@
           <w:sz w:val="28"/>
           <w:szCs w:val="28"/>
         </w:rPr>
-        <w:t xml:space="preserve"> food, </w:t>
+        <w:t xml:space="preserve"> </w:t>
+      </w:r>
+      <w:r>
+        <w:rPr>
+          <w:rFonts w:ascii="LM Roman 10" w:hAnsi="LM Roman 10"/>
+          <w:sz w:val="28"/>
+          <w:szCs w:val="28"/>
+        </w:rPr>
+        <w:t>F</w:t>
+      </w:r>
+      <w:r>
+        <w:rPr>
+          <w:rFonts w:ascii="LM Roman 10" w:hAnsi="LM Roman 10"/>
+          <w:sz w:val="28"/>
+          <w:szCs w:val="28"/>
+        </w:rPr>
+        <w:t xml:space="preserve">ood, </w:t>
       </w:r>
       <w:r>
         <w:rPr>
@@ -588,14 +622,6 @@
           <w:szCs w:val="28"/>
         </w:rPr>
         <w:t xml:space="preserve">. </w:t>
-      </w:r>
-      <w:r>
-        <w:rPr>
-          <w:rFonts w:ascii="LM Roman 10" w:hAnsi="LM Roman 10"/>
-          <w:sz w:val="28"/>
-          <w:szCs w:val="28"/>
-        </w:rPr>
-        <w:br/>
       </w:r>
     </w:p>
     <w:p>
@@ -648,6 +674,7 @@
           <w:rFonts w:ascii="LM Roman 10" w:hAnsi="LM Roman 10"/>
           <w:sz w:val="48"/>
           <w:szCs w:val="48"/>
+          <w:u w:val="single"/>
         </w:rPr>
       </w:pPr>
       <w:r>
@@ -655,6 +682,7 @@
           <w:rFonts w:ascii="LM Roman 10" w:hAnsi="LM Roman 10"/>
           <w:sz w:val="48"/>
           <w:szCs w:val="48"/>
+          <w:u w:val="single"/>
         </w:rPr>
         <w:t>Budget</w:t>
       </w:r>
@@ -1546,6 +1574,17 @@
         <w:tab/>
         <w:t xml:space="preserve"> $3500</w:t>
       </w:r>
+    </w:p>
+    <w:p>
+      <w:pPr>
+        <w:rPr>
+          <w:rFonts w:ascii="LM Roman 10" w:hAnsi="LM Roman 10"/>
+          <w:b/>
+          <w:sz w:val="28"/>
+          <w:szCs w:val="28"/>
+          <w:bdr w:val="single" w:sz="4" w:space="0" w:color="auto"/>
+        </w:rPr>
+      </w:pPr>
     </w:p>
     <w:p>
       <w:pPr>
@@ -1608,6 +1647,7 @@
           <w:rFonts w:ascii="LM Roman 10" w:hAnsi="LM Roman 10"/>
           <w:sz w:val="48"/>
           <w:szCs w:val="48"/>
+          <w:u w:val="single"/>
         </w:rPr>
       </w:pPr>
       <w:r>
@@ -1615,10 +1655,21 @@
           <w:rFonts w:ascii="LM Roman 10" w:hAnsi="LM Roman 10"/>
           <w:sz w:val="48"/>
           <w:szCs w:val="48"/>
+          <w:u w:val="single"/>
         </w:rPr>
         <w:lastRenderedPageBreak/>
         <w:t>Timeline</w:t>
       </w:r>
+    </w:p>
+    <w:p>
+      <w:pPr>
+        <w:rPr>
+          <w:rFonts w:ascii="LM Roman 10" w:hAnsi="LM Roman 10"/>
+          <w:sz w:val="20"/>
+          <w:szCs w:val="20"/>
+          <w:u w:val="single"/>
+        </w:rPr>
+      </w:pPr>
     </w:p>
     <w:tbl>
       <w:tblPr>
@@ -1632,13 +1683,14 @@
           <w:insideH w:val="single" w:sz="4" w:space="0" w:color="auto"/>
           <w:insideV w:val="single" w:sz="4" w:space="0" w:color="auto"/>
         </w:tblBorders>
+        <w:tblLayout w:type="fixed"/>
         <w:tblLook w:val="0660" w:firstRow="1" w:lastRow="1" w:firstColumn="0" w:lastColumn="0" w:noHBand="1" w:noVBand="1"/>
       </w:tblPr>
       <w:tblGrid>
-        <w:gridCol w:w="2626"/>
-        <w:gridCol w:w="2603"/>
-        <w:gridCol w:w="2603"/>
-        <w:gridCol w:w="2604"/>
+        <w:gridCol w:w="3134"/>
+        <w:gridCol w:w="2776"/>
+        <w:gridCol w:w="2263"/>
+        <w:gridCol w:w="2263"/>
       </w:tblGrid>
       <w:tr>
         <w:trPr>
@@ -1647,7 +1699,7 @@
         </w:trPr>
         <w:tc>
           <w:tcPr>
-            <w:tcW w:w="1250" w:type="pct"/>
+            <w:tcW w:w="1502" w:type="pct"/>
             <w:tcBorders>
               <w:top w:val="single" w:sz="12" w:space="0" w:color="4472C4" w:themeColor="accent1"/>
               <w:left w:val="single" w:sz="12" w:space="0" w:color="4472C4" w:themeColor="accent1"/>
@@ -1672,7 +1724,7 @@
         </w:tc>
         <w:tc>
           <w:tcPr>
-            <w:tcW w:w="1250" w:type="pct"/>
+            <w:tcW w:w="1330" w:type="pct"/>
             <w:tcBorders>
               <w:top w:val="single" w:sz="12" w:space="0" w:color="4472C4" w:themeColor="accent1"/>
               <w:left w:val="single" w:sz="12" w:space="0" w:color="4472C4" w:themeColor="accent1"/>
@@ -1705,7 +1757,7 @@
         </w:tc>
         <w:tc>
           <w:tcPr>
-            <w:tcW w:w="1250" w:type="pct"/>
+            <w:tcW w:w="1084" w:type="pct"/>
             <w:tcBorders>
               <w:top w:val="single" w:sz="12" w:space="0" w:color="4472C4" w:themeColor="accent1"/>
               <w:left w:val="single" w:sz="12" w:space="0" w:color="4472C4" w:themeColor="accent1"/>
@@ -1729,7 +1781,7 @@
         </w:tc>
         <w:tc>
           <w:tcPr>
-            <w:tcW w:w="1250" w:type="pct"/>
+            <w:tcW w:w="1084" w:type="pct"/>
             <w:tcBorders>
               <w:top w:val="single" w:sz="12" w:space="0" w:color="4472C4" w:themeColor="accent1"/>
               <w:left w:val="single" w:sz="12" w:space="0" w:color="4472C4" w:themeColor="accent1"/>
@@ -1758,7 +1810,7 @@
         </w:trPr>
         <w:tc>
           <w:tcPr>
-            <w:tcW w:w="1250" w:type="pct"/>
+            <w:tcW w:w="1502" w:type="pct"/>
             <w:tcBorders>
               <w:top w:val="single" w:sz="12" w:space="0" w:color="4472C4" w:themeColor="accent1"/>
               <w:left w:val="single" w:sz="12" w:space="0" w:color="4472C4" w:themeColor="accent1"/>
@@ -1834,7 +1886,7 @@
         </w:tc>
         <w:tc>
           <w:tcPr>
-            <w:tcW w:w="1250" w:type="pct"/>
+            <w:tcW w:w="1330" w:type="pct"/>
             <w:tcBorders>
               <w:top w:val="single" w:sz="12" w:space="0" w:color="4472C4" w:themeColor="accent1"/>
               <w:left w:val="single" w:sz="12" w:space="0" w:color="4472C4" w:themeColor="accent1"/>
@@ -1876,13 +1928,21 @@
                 <w:sz w:val="24"/>
                 <w:szCs w:val="24"/>
               </w:rPr>
-              <w:t>Collaborate with team leader for approval and any modifications.</w:t>
+              <w:t xml:space="preserve">Collaborate with team leader for approval and </w:t>
+            </w:r>
+            <w:r>
+              <w:rPr>
+                <w:rFonts w:ascii="LM Roman 10" w:hAnsi="LM Roman 10"/>
+                <w:sz w:val="24"/>
+                <w:szCs w:val="24"/>
+              </w:rPr>
+              <w:t>or edits</w:t>
             </w:r>
           </w:p>
         </w:tc>
         <w:tc>
           <w:tcPr>
-            <w:tcW w:w="1250" w:type="pct"/>
+            <w:tcW w:w="1084" w:type="pct"/>
             <w:tcBorders>
               <w:top w:val="single" w:sz="12" w:space="0" w:color="4472C4" w:themeColor="accent1"/>
               <w:left w:val="single" w:sz="12" w:space="0" w:color="4472C4" w:themeColor="accent1"/>
@@ -1930,7 +1990,7 @@
         </w:tc>
         <w:tc>
           <w:tcPr>
-            <w:tcW w:w="1250" w:type="pct"/>
+            <w:tcW w:w="1084" w:type="pct"/>
             <w:tcBorders>
               <w:top w:val="single" w:sz="12" w:space="0" w:color="4472C4" w:themeColor="accent1"/>
               <w:left w:val="single" w:sz="12" w:space="0" w:color="4472C4" w:themeColor="accent1"/>
@@ -2018,7 +2078,7 @@
       <w:tr>
         <w:tc>
           <w:tcPr>
-            <w:tcW w:w="1250" w:type="pct"/>
+            <w:tcW w:w="1502" w:type="pct"/>
             <w:tcBorders>
               <w:top w:val="single" w:sz="12" w:space="0" w:color="4472C4" w:themeColor="accent1"/>
               <w:left w:val="single" w:sz="12" w:space="0" w:color="4472C4" w:themeColor="accent1"/>
@@ -2110,7 +2170,7 @@
         </w:tc>
         <w:tc>
           <w:tcPr>
-            <w:tcW w:w="1250" w:type="pct"/>
+            <w:tcW w:w="1330" w:type="pct"/>
             <w:tcBorders>
               <w:top w:val="single" w:sz="12" w:space="0" w:color="4472C4" w:themeColor="accent1"/>
               <w:left w:val="single" w:sz="12" w:space="0" w:color="4472C4" w:themeColor="accent1"/>
@@ -2134,67 +2194,99 @@
                 <w:sz w:val="24"/>
                 <w:szCs w:val="24"/>
               </w:rPr>
-              <w:t>Modification and touch up of website.</w:t>
-            </w:r>
-          </w:p>
-          <w:p>
-            <w:pPr>
-              <w:pStyle w:val="DecimalAligned"/>
+              <w:t xml:space="preserve">Modification and </w:t>
+            </w:r>
+            <w:r>
               <w:rPr>
                 <w:rFonts w:ascii="LM Roman 10" w:hAnsi="LM Roman 10"/>
                 <w:sz w:val="24"/>
                 <w:szCs w:val="24"/>
               </w:rPr>
-            </w:pPr>
+              <w:t>beautification</w:t>
+            </w:r>
             <w:r>
               <w:rPr>
                 <w:rFonts w:ascii="LM Roman 10" w:hAnsi="LM Roman 10"/>
                 <w:sz w:val="24"/>
                 <w:szCs w:val="24"/>
               </w:rPr>
-              <w:t>Back</w:t>
-            </w:r>
-            <w:r>
+              <w:t xml:space="preserve"> of website.</w:t>
+            </w:r>
+          </w:p>
+          <w:p>
+            <w:pPr>
+              <w:pStyle w:val="DecimalAligned"/>
               <w:rPr>
                 <w:rFonts w:ascii="LM Roman 10" w:hAnsi="LM Roman 10"/>
                 <w:sz w:val="24"/>
                 <w:szCs w:val="24"/>
               </w:rPr>
-              <w:t>end development</w:t>
-            </w:r>
-          </w:p>
-          <w:p>
-            <w:pPr>
-              <w:pStyle w:val="DecimalAligned"/>
+            </w:pPr>
+            <w:r>
               <w:rPr>
                 <w:rFonts w:ascii="LM Roman 10" w:hAnsi="LM Roman 10"/>
                 <w:sz w:val="24"/>
                 <w:szCs w:val="24"/>
               </w:rPr>
-            </w:pPr>
-          </w:p>
-          <w:p>
-            <w:pPr>
-              <w:pStyle w:val="DecimalAligned"/>
+              <w:t>Back</w:t>
+            </w:r>
+            <w:r>
               <w:rPr>
                 <w:rFonts w:ascii="LM Roman 10" w:hAnsi="LM Roman 10"/>
                 <w:sz w:val="24"/>
                 <w:szCs w:val="24"/>
               </w:rPr>
-            </w:pPr>
-            <w:r>
+              <w:t>end development</w:t>
+            </w:r>
+          </w:p>
+          <w:p>
+            <w:pPr>
+              <w:pStyle w:val="DecimalAligned"/>
               <w:rPr>
                 <w:rFonts w:ascii="LM Roman 10" w:hAnsi="LM Roman 10"/>
                 <w:sz w:val="24"/>
                 <w:szCs w:val="24"/>
               </w:rPr>
+            </w:pPr>
+          </w:p>
+          <w:p>
+            <w:pPr>
+              <w:pStyle w:val="DecimalAligned"/>
+              <w:rPr>
+                <w:rFonts w:ascii="LM Roman 10" w:hAnsi="LM Roman 10"/>
+                <w:sz w:val="24"/>
+                <w:szCs w:val="24"/>
+              </w:rPr>
+            </w:pPr>
+            <w:r>
+              <w:rPr>
+                <w:rFonts w:ascii="LM Roman 10" w:hAnsi="LM Roman 10"/>
+                <w:sz w:val="24"/>
+                <w:szCs w:val="24"/>
+              </w:rPr>
               <w:t>Bug-fixing</w:t>
+            </w:r>
+            <w:r>
+              <w:rPr>
+                <w:rFonts w:ascii="LM Roman 10" w:hAnsi="LM Roman 10"/>
+                <w:sz w:val="24"/>
+                <w:szCs w:val="24"/>
+              </w:rPr>
+              <w:t xml:space="preserve"> and </w:t>
+            </w:r>
+            <w:r>
+              <w:rPr>
+                <w:rFonts w:ascii="LM Roman 10" w:hAnsi="LM Roman 10"/>
+                <w:sz w:val="24"/>
+                <w:szCs w:val="24"/>
+              </w:rPr>
+              <w:t>responsiveness check.</w:t>
             </w:r>
           </w:p>
         </w:tc>
         <w:tc>
           <w:tcPr>
-            <w:tcW w:w="1250" w:type="pct"/>
+            <w:tcW w:w="1084" w:type="pct"/>
             <w:tcBorders>
               <w:top w:val="single" w:sz="12" w:space="0" w:color="4472C4" w:themeColor="accent1"/>
               <w:left w:val="single" w:sz="12" w:space="0" w:color="4472C4" w:themeColor="accent1"/>
@@ -2264,7 +2356,7 @@
         </w:tc>
         <w:tc>
           <w:tcPr>
-            <w:tcW w:w="1250" w:type="pct"/>
+            <w:tcW w:w="1084" w:type="pct"/>
             <w:tcBorders>
               <w:top w:val="single" w:sz="12" w:space="0" w:color="4472C4" w:themeColor="accent1"/>
               <w:left w:val="single" w:sz="12" w:space="0" w:color="4472C4" w:themeColor="accent1"/>
@@ -2376,7 +2468,7 @@
       <w:tr>
         <w:tc>
           <w:tcPr>
-            <w:tcW w:w="1250" w:type="pct"/>
+            <w:tcW w:w="1502" w:type="pct"/>
             <w:tcBorders>
               <w:top w:val="single" w:sz="12" w:space="0" w:color="4472C4" w:themeColor="accent1"/>
               <w:left w:val="single" w:sz="12" w:space="0" w:color="4472C4" w:themeColor="accent1"/>
@@ -2398,13 +2490,20 @@
                 <w:rFonts w:ascii="LM Roman 10" w:hAnsi="LM Roman 10"/>
                 <w:b/>
               </w:rPr>
-              <w:t>Testing of website</w:t>
+              <w:t>Testing of W</w:t>
+            </w:r>
+            <w:r>
+              <w:rPr>
+                <w:rFonts w:ascii="LM Roman 10" w:hAnsi="LM Roman 10"/>
+                <w:b/>
+              </w:rPr>
+              <w:t>ebsite</w:t>
             </w:r>
           </w:p>
         </w:tc>
         <w:tc>
           <w:tcPr>
-            <w:tcW w:w="1250" w:type="pct"/>
+            <w:tcW w:w="1330" w:type="pct"/>
             <w:tcBorders>
               <w:top w:val="single" w:sz="12" w:space="0" w:color="4472C4" w:themeColor="accent1"/>
               <w:left w:val="single" w:sz="12" w:space="0" w:color="4472C4" w:themeColor="accent1"/>
@@ -2430,11 +2529,19 @@
               </w:rPr>
               <w:t>Final tests to ensure everything is working well</w:t>
             </w:r>
+            <w:r>
+              <w:rPr>
+                <w:rFonts w:ascii="LM Roman 10" w:hAnsi="LM Roman 10"/>
+                <w:sz w:val="24"/>
+                <w:szCs w:val="24"/>
+              </w:rPr>
+              <w:t>.</w:t>
+            </w:r>
           </w:p>
         </w:tc>
         <w:tc>
           <w:tcPr>
-            <w:tcW w:w="1250" w:type="pct"/>
+            <w:tcW w:w="1084" w:type="pct"/>
             <w:tcBorders>
               <w:top w:val="single" w:sz="12" w:space="0" w:color="4472C4" w:themeColor="accent1"/>
               <w:left w:val="single" w:sz="12" w:space="0" w:color="4472C4" w:themeColor="accent1"/>
@@ -2450,6 +2557,14 @@
                 <w:rFonts w:ascii="LM Roman 10" w:hAnsi="LM Roman 10"/>
               </w:rPr>
             </w:pPr>
+          </w:p>
+          <w:p>
+            <w:pPr>
+              <w:pStyle w:val="DecimalAligned"/>
+              <w:rPr>
+                <w:rFonts w:ascii="LM Roman 10" w:hAnsi="LM Roman 10"/>
+              </w:rPr>
+            </w:pPr>
             <w:r>
               <w:rPr>
                 <w:rFonts w:ascii="LM Roman 10" w:hAnsi="LM Roman 10"/>
@@ -2460,7 +2575,7 @@
         </w:tc>
         <w:tc>
           <w:tcPr>
-            <w:tcW w:w="1250" w:type="pct"/>
+            <w:tcW w:w="1084" w:type="pct"/>
             <w:tcBorders>
               <w:top w:val="single" w:sz="12" w:space="0" w:color="4472C4" w:themeColor="accent1"/>
               <w:left w:val="single" w:sz="12" w:space="0" w:color="4472C4" w:themeColor="accent1"/>
@@ -2476,6 +2591,14 @@
                 <w:rFonts w:ascii="LM Roman 10" w:hAnsi="LM Roman 10"/>
               </w:rPr>
             </w:pPr>
+          </w:p>
+          <w:p>
+            <w:pPr>
+              <w:pStyle w:val="DecimalAligned"/>
+              <w:rPr>
+                <w:rFonts w:ascii="LM Roman 10" w:hAnsi="LM Roman 10"/>
+              </w:rPr>
+            </w:pPr>
             <w:r>
               <w:rPr>
                 <w:rFonts w:ascii="LM Roman 10" w:hAnsi="LM Roman 10"/>
@@ -2505,12 +2628,9 @@
         </w:tc>
       </w:tr>
       <w:tr>
-        <w:trPr>
-          <w:cnfStyle w:val="010000000000" w:firstRow="0" w:lastRow="1" w:firstColumn="0" w:lastColumn="0" w:oddVBand="0" w:evenVBand="0" w:oddHBand="0" w:evenHBand="0" w:firstRowFirstColumn="0" w:firstRowLastColumn="0" w:lastRowFirstColumn="0" w:lastRowLastColumn="0"/>
-        </w:trPr>
         <w:tc>
           <w:tcPr>
-            <w:tcW w:w="1250" w:type="pct"/>
+            <w:tcW w:w="1502" w:type="pct"/>
             <w:tcBorders>
               <w:top w:val="single" w:sz="12" w:space="0" w:color="4472C4" w:themeColor="accent1"/>
               <w:left w:val="single" w:sz="12" w:space="0" w:color="4472C4" w:themeColor="accent1"/>
@@ -2524,11 +2644,13 @@
             <w:pPr>
               <w:rPr>
                 <w:rFonts w:ascii="LM Roman 10" w:hAnsi="LM Roman 10"/>
-              </w:rPr>
-            </w:pPr>
-            <w:r>
-              <w:rPr>
-                <w:rFonts w:ascii="LM Roman 10" w:hAnsi="LM Roman 10"/>
+                <w:b/>
+              </w:rPr>
+            </w:pPr>
+            <w:r>
+              <w:rPr>
+                <w:rFonts w:ascii="LM Roman 10" w:hAnsi="LM Roman 10"/>
+                <w:b/>
               </w:rPr>
               <w:t>Presentation and</w:t>
             </w:r>
@@ -2542,6 +2664,7 @@
             <w:r>
               <w:rPr>
                 <w:rFonts w:ascii="LM Roman 10" w:hAnsi="LM Roman 10"/>
+                <w:b/>
               </w:rPr>
               <w:t>publication</w:t>
             </w:r>
@@ -2549,7 +2672,7 @@
         </w:tc>
         <w:tc>
           <w:tcPr>
-            <w:tcW w:w="1250" w:type="pct"/>
+            <w:tcW w:w="1330" w:type="pct"/>
             <w:tcBorders>
               <w:top w:val="single" w:sz="12" w:space="0" w:color="4472C4" w:themeColor="accent1"/>
               <w:left w:val="single" w:sz="12" w:space="0" w:color="4472C4" w:themeColor="accent1"/>
@@ -2563,37 +2686,36 @@
               <w:pStyle w:val="DecimalAligned"/>
               <w:rPr>
                 <w:rFonts w:ascii="LM Roman 10" w:hAnsi="LM Roman 10"/>
-                <w:b w:val="0"/>
-              </w:rPr>
-            </w:pPr>
-            <w:r>
-              <w:rPr>
-                <w:rFonts w:ascii="LM Roman 10" w:hAnsi="LM Roman 10"/>
-                <w:b w:val="0"/>
+                <w:b/>
+              </w:rPr>
+            </w:pPr>
+            <w:r>
+              <w:rPr>
+                <w:rFonts w:ascii="LM Roman 10" w:hAnsi="LM Roman 10"/>
               </w:rPr>
               <w:t>Meeting with organizer to present the final website</w:t>
             </w:r>
+            <w:r>
+              <w:rPr>
+                <w:rFonts w:ascii="LM Roman 10" w:hAnsi="LM Roman 10"/>
+                <w:b/>
+              </w:rPr>
+              <w:t>.</w:t>
+            </w:r>
           </w:p>
           <w:p>
             <w:pPr>
               <w:pStyle w:val="DecimalAligned"/>
               <w:rPr>
                 <w:rFonts w:ascii="LM Roman 10" w:hAnsi="LM Roman 10"/>
-                <w:b w:val="0"/>
-              </w:rPr>
-            </w:pPr>
-            <w:r>
-              <w:rPr>
-                <w:rFonts w:ascii="LM Roman 10" w:hAnsi="LM Roman 10"/>
-                <w:b w:val="0"/>
-              </w:rPr>
-              <w:t>Publishing the website online</w:t>
-            </w:r>
+                <w:b/>
+              </w:rPr>
+            </w:pPr>
           </w:p>
         </w:tc>
         <w:tc>
           <w:tcPr>
-            <w:tcW w:w="1250" w:type="pct"/>
+            <w:tcW w:w="1084" w:type="pct"/>
             <w:tcBorders>
               <w:top w:val="single" w:sz="12" w:space="0" w:color="4472C4" w:themeColor="accent1"/>
               <w:left w:val="single" w:sz="12" w:space="0" w:color="4472C4" w:themeColor="accent1"/>
@@ -2607,8 +2729,8 @@
               <w:pStyle w:val="DecimalAligned"/>
               <w:rPr>
                 <w:rFonts w:ascii="LM Roman 10" w:hAnsi="LM Roman 10"/>
-                <w:b w:val="0"/>
-                <w:bCs w:val="0"/>
+                <w:b/>
+                <w:bCs/>
               </w:rPr>
             </w:pPr>
           </w:p>
@@ -2617,13 +2739,12 @@
               <w:pStyle w:val="DecimalAligned"/>
               <w:rPr>
                 <w:rFonts w:ascii="LM Roman 10" w:hAnsi="LM Roman 10"/>
-                <w:b w:val="0"/>
-              </w:rPr>
-            </w:pPr>
-            <w:r>
-              <w:rPr>
-                <w:rFonts w:ascii="LM Roman 10" w:hAnsi="LM Roman 10"/>
-                <w:b w:val="0"/>
+                <w:b/>
+              </w:rPr>
+            </w:pPr>
+            <w:r>
+              <w:rPr>
+                <w:rFonts w:ascii="LM Roman 10" w:hAnsi="LM Roman 10"/>
               </w:rPr>
               <w:t>1 Day</w:t>
             </w:r>
@@ -2631,7 +2752,7 @@
         </w:tc>
         <w:tc>
           <w:tcPr>
-            <w:tcW w:w="1250" w:type="pct"/>
+            <w:tcW w:w="1084" w:type="pct"/>
             <w:tcBorders>
               <w:top w:val="single" w:sz="12" w:space="0" w:color="4472C4" w:themeColor="accent1"/>
               <w:left w:val="single" w:sz="12" w:space="0" w:color="4472C4" w:themeColor="accent1"/>
@@ -2645,6 +2766,92 @@
               <w:pStyle w:val="DecimalAligned"/>
               <w:rPr>
                 <w:rFonts w:ascii="LM Roman 10" w:hAnsi="LM Roman 10"/>
+                <w:b/>
+              </w:rPr>
+            </w:pPr>
+          </w:p>
+          <w:p>
+            <w:pPr>
+              <w:pStyle w:val="DecimalAligned"/>
+              <w:rPr>
+                <w:rFonts w:ascii="LM Roman 10" w:hAnsi="LM Roman 10"/>
+                <w:b/>
+              </w:rPr>
+            </w:pPr>
+            <w:r>
+              <w:rPr>
+                <w:rFonts w:ascii="LM Roman 10" w:hAnsi="LM Roman 10"/>
+              </w:rPr>
+              <w:t>May</w:t>
+            </w:r>
+            <w:r>
+              <w:rPr>
+                <w:rFonts w:ascii="LM Roman 10" w:hAnsi="LM Roman 10"/>
+              </w:rPr>
+              <w:t xml:space="preserve"> 25</w:t>
+            </w:r>
+            <w:r>
+              <w:rPr>
+                <w:rFonts w:ascii="LM Roman 10" w:hAnsi="LM Roman 10"/>
+                <w:vertAlign w:val="superscript"/>
+              </w:rPr>
+              <w:t>th</w:t>
+            </w:r>
+            <w:r>
+              <w:rPr>
+                <w:rFonts w:ascii="LM Roman 10" w:hAnsi="LM Roman 10"/>
+              </w:rPr>
+              <w:t xml:space="preserve"> </w:t>
+            </w:r>
+          </w:p>
+        </w:tc>
+      </w:tr>
+      <w:tr>
+        <w:trPr>
+          <w:cnfStyle w:val="010000000000" w:firstRow="0" w:lastRow="1" w:firstColumn="0" w:lastColumn="0" w:oddVBand="0" w:evenVBand="0" w:oddHBand="0" w:evenHBand="0" w:firstRowFirstColumn="0" w:firstRowLastColumn="0" w:lastRowFirstColumn="0" w:lastRowLastColumn="0"/>
+        </w:trPr>
+        <w:tc>
+          <w:tcPr>
+            <w:tcW w:w="1502" w:type="pct"/>
+            <w:tcBorders>
+              <w:top w:val="single" w:sz="12" w:space="0" w:color="4472C4" w:themeColor="accent1"/>
+              <w:left w:val="single" w:sz="12" w:space="0" w:color="4472C4" w:themeColor="accent1"/>
+              <w:bottom w:val="single" w:sz="12" w:space="0" w:color="4472C4" w:themeColor="accent1"/>
+              <w:right w:val="single" w:sz="12" w:space="0" w:color="4472C4" w:themeColor="accent1"/>
+            </w:tcBorders>
+            <w:shd w:val="clear" w:color="auto" w:fill="F8EEF6"/>
+            <w:noWrap/>
+          </w:tcPr>
+          <w:p>
+            <w:pPr>
+              <w:rPr>
+                <w:rFonts w:ascii="LM Roman 10" w:hAnsi="LM Roman 10"/>
+              </w:rPr>
+            </w:pPr>
+            <w:r>
+              <w:rPr>
+                <w:rFonts w:ascii="LM Roman 10" w:hAnsi="LM Roman 10"/>
+              </w:rPr>
+              <w:t>Publishing</w:t>
+            </w:r>
+          </w:p>
+        </w:tc>
+        <w:tc>
+          <w:tcPr>
+            <w:tcW w:w="1330" w:type="pct"/>
+            <w:tcBorders>
+              <w:top w:val="single" w:sz="12" w:space="0" w:color="4472C4" w:themeColor="accent1"/>
+              <w:left w:val="single" w:sz="12" w:space="0" w:color="4472C4" w:themeColor="accent1"/>
+              <w:bottom w:val="single" w:sz="12" w:space="0" w:color="4472C4" w:themeColor="accent1"/>
+              <w:right w:val="single" w:sz="12" w:space="0" w:color="4472C4" w:themeColor="accent1"/>
+            </w:tcBorders>
+            <w:shd w:val="clear" w:color="auto" w:fill="F8EEF6"/>
+          </w:tcPr>
+          <w:p>
+            <w:pPr>
+              <w:pStyle w:val="DecimalAligned"/>
+              <w:rPr>
+                <w:rFonts w:ascii="LM Roman 10" w:hAnsi="LM Roman 10"/>
                 <w:b w:val="0"/>
               </w:rPr>
             </w:pPr>
@@ -2653,14 +2860,65 @@
                 <w:rFonts w:ascii="LM Roman 10" w:hAnsi="LM Roman 10"/>
                 <w:b w:val="0"/>
               </w:rPr>
-              <w:t>May</w:t>
-            </w:r>
-            <w:r>
+              <w:t>Buying a domain and hosting the website and Database there itself.</w:t>
+            </w:r>
+          </w:p>
+        </w:tc>
+        <w:tc>
+          <w:tcPr>
+            <w:tcW w:w="1084" w:type="pct"/>
+            <w:tcBorders>
+              <w:top w:val="single" w:sz="12" w:space="0" w:color="4472C4" w:themeColor="accent1"/>
+              <w:left w:val="single" w:sz="12" w:space="0" w:color="4472C4" w:themeColor="accent1"/>
+              <w:bottom w:val="single" w:sz="12" w:space="0" w:color="4472C4" w:themeColor="accent1"/>
+              <w:right w:val="single" w:sz="12" w:space="0" w:color="4472C4" w:themeColor="accent1"/>
+            </w:tcBorders>
+            <w:shd w:val="clear" w:color="auto" w:fill="F8EEF6"/>
+          </w:tcPr>
+          <w:p>
+            <w:pPr>
+              <w:pStyle w:val="DecimalAligned"/>
               <w:rPr>
                 <w:rFonts w:ascii="LM Roman 10" w:hAnsi="LM Roman 10"/>
                 <w:b w:val="0"/>
-              </w:rPr>
-              <w:t xml:space="preserve"> 25</w:t>
+                <w:bCs w:val="0"/>
+              </w:rPr>
+            </w:pPr>
+            <w:r>
+              <w:rPr>
+                <w:rFonts w:ascii="LM Roman 10" w:hAnsi="LM Roman 10"/>
+                <w:b w:val="0"/>
+                <w:bCs w:val="0"/>
+              </w:rPr>
+              <w:t>1 Day</w:t>
+            </w:r>
+          </w:p>
+        </w:tc>
+        <w:tc>
+          <w:tcPr>
+            <w:tcW w:w="1084" w:type="pct"/>
+            <w:tcBorders>
+              <w:top w:val="single" w:sz="12" w:space="0" w:color="4472C4" w:themeColor="accent1"/>
+              <w:left w:val="single" w:sz="12" w:space="0" w:color="4472C4" w:themeColor="accent1"/>
+              <w:bottom w:val="single" w:sz="12" w:space="0" w:color="4472C4" w:themeColor="accent1"/>
+              <w:right w:val="single" w:sz="12" w:space="0" w:color="4472C4" w:themeColor="accent1"/>
+            </w:tcBorders>
+            <w:shd w:val="clear" w:color="auto" w:fill="F8EEF6"/>
+          </w:tcPr>
+          <w:p>
+            <w:pPr>
+              <w:pStyle w:val="DecimalAligned"/>
+              <w:rPr>
+                <w:rFonts w:ascii="LM Roman 10" w:hAnsi="LM Roman 10"/>
+                <w:b w:val="0"/>
+              </w:rPr>
+            </w:pPr>
+            <w:r>
+              <w:rPr>
+                <w:rFonts w:ascii="LM Roman 10" w:hAnsi="LM Roman 10"/>
+                <w:b w:val="0"/>
+              </w:rPr>
+              <w:t>May 26</w:t>
             </w:r>
             <w:r>
               <w:rPr>
@@ -2692,513 +2950,477 @@
     </w:p>
     <w:p>
       <w:pPr>
-        <w:ind w:firstLine="720"/>
         <w:rPr>
           <w:rFonts w:ascii="LM Roman 10" w:hAnsi="LM Roman 10"/>
           <w:sz w:val="48"/>
           <w:szCs w:val="48"/>
         </w:rPr>
       </w:pPr>
-      <w:r>
+    </w:p>
+    <w:p>
+      <w:pPr>
         <w:rPr>
           <w:rFonts w:ascii="LM Roman 10" w:hAnsi="LM Roman 10"/>
           <w:sz w:val="48"/>
           <w:szCs w:val="48"/>
         </w:rPr>
-        <w:t>Technical specifications</w:t>
-      </w:r>
-    </w:p>
-    <w:p>
-      <w:pPr>
-        <w:ind w:left="720"/>
-        <w:rPr>
-          <w:rFonts w:ascii="LM Roman 10" w:hAnsi="LM Roman 10"/>
-          <w:sz w:val="28"/>
-          <w:szCs w:val="28"/>
-        </w:rPr>
-      </w:pPr>
-      <w:r>
-        <w:rPr>
-          <w:rFonts w:ascii="LM Roman 10" w:hAnsi="LM Roman 10"/>
-          <w:sz w:val="28"/>
-          <w:szCs w:val="28"/>
-        </w:rPr>
-        <w:t>T</w:t>
-      </w:r>
-      <w:r>
-        <w:rPr>
-          <w:rFonts w:ascii="LM Roman 10" w:hAnsi="LM Roman 10"/>
-          <w:sz w:val="28"/>
-          <w:szCs w:val="28"/>
-        </w:rPr>
-        <w:t xml:space="preserve">he website </w:t>
-      </w:r>
-      <w:r>
-        <w:rPr>
-          <w:rFonts w:ascii="LM Roman 10" w:hAnsi="LM Roman 10"/>
-          <w:sz w:val="28"/>
-          <w:szCs w:val="28"/>
-        </w:rPr>
-        <w:t xml:space="preserve">was designed </w:t>
-      </w:r>
-      <w:r>
-        <w:rPr>
-          <w:rFonts w:ascii="LM Roman 10" w:hAnsi="LM Roman 10"/>
-          <w:sz w:val="28"/>
-          <w:szCs w:val="28"/>
-        </w:rPr>
-        <w:t>using the latest version of Bootstrap.</w:t>
-      </w:r>
-      <w:r>
-        <w:rPr>
-          <w:rFonts w:ascii="LM Roman 10" w:hAnsi="LM Roman 10"/>
-          <w:sz w:val="28"/>
-          <w:szCs w:val="28"/>
-        </w:rPr>
-        <w:br/>
-        <w:t xml:space="preserve">This greatly helped me to </w:t>
-      </w:r>
-      <w:r>
-        <w:rPr>
-          <w:rFonts w:ascii="LM Roman 10" w:hAnsi="LM Roman 10"/>
-          <w:sz w:val="28"/>
-          <w:szCs w:val="28"/>
-        </w:rPr>
-        <w:t>create</w:t>
-      </w:r>
-      <w:r>
-        <w:rPr>
-          <w:rFonts w:ascii="LM Roman 10" w:hAnsi="LM Roman 10"/>
-          <w:sz w:val="28"/>
-          <w:szCs w:val="28"/>
-        </w:rPr>
-        <w:t xml:space="preserve"> a functional, responsive website which is aesthetic to the eye.</w:t>
-      </w:r>
-      <w:r>
-        <w:rPr>
-          <w:rFonts w:ascii="LM Roman 10" w:hAnsi="LM Roman 10"/>
-          <w:sz w:val="28"/>
-          <w:szCs w:val="28"/>
-        </w:rPr>
-        <w:br/>
-      </w:r>
-    </w:p>
-    <w:p>
-      <w:pPr>
-        <w:ind w:left="720"/>
-        <w:rPr>
-          <w:rFonts w:ascii="LM Roman 10" w:hAnsi="LM Roman 10"/>
-          <w:sz w:val="28"/>
-          <w:szCs w:val="28"/>
-        </w:rPr>
-      </w:pPr>
-      <w:r>
-        <w:rPr>
-          <w:rFonts w:ascii="LM Roman 10" w:hAnsi="LM Roman 10"/>
-          <w:sz w:val="28"/>
-          <w:szCs w:val="28"/>
-        </w:rPr>
-        <w:t>It needed to be</w:t>
-      </w:r>
-      <w:r>
-        <w:rPr>
-          <w:rFonts w:ascii="LM Roman 10" w:hAnsi="LM Roman 10"/>
-          <w:sz w:val="28"/>
-          <w:szCs w:val="28"/>
-        </w:rPr>
-        <w:t xml:space="preserve"> simple, </w:t>
-      </w:r>
-      <w:r>
-        <w:rPr>
-          <w:rFonts w:ascii="LM Roman 10" w:hAnsi="LM Roman 10"/>
-          <w:sz w:val="28"/>
-          <w:szCs w:val="28"/>
-        </w:rPr>
-        <w:t xml:space="preserve">so </w:t>
-      </w:r>
-      <w:r>
-        <w:rPr>
-          <w:rFonts w:ascii="LM Roman 10" w:hAnsi="LM Roman 10"/>
-          <w:sz w:val="28"/>
-          <w:szCs w:val="28"/>
-        </w:rPr>
-        <w:t xml:space="preserve">a simple layout </w:t>
-      </w:r>
-      <w:r>
-        <w:rPr>
-          <w:rFonts w:ascii="LM Roman 10" w:hAnsi="LM Roman 10"/>
-          <w:sz w:val="28"/>
-          <w:szCs w:val="28"/>
-        </w:rPr>
-        <w:t xml:space="preserve">was chosen </w:t>
-      </w:r>
-      <w:r>
-        <w:rPr>
-          <w:rFonts w:ascii="LM Roman 10" w:hAnsi="LM Roman 10"/>
-          <w:sz w:val="28"/>
-          <w:szCs w:val="28"/>
-        </w:rPr>
-        <w:t>but with some extras thrown in to make it attractive.</w:t>
-      </w:r>
-    </w:p>
-    <w:p>
-      <w:pPr>
-        <w:ind w:left="720"/>
-        <w:rPr>
-          <w:rFonts w:ascii="LM Roman 10" w:hAnsi="LM Roman 10"/>
-          <w:sz w:val="28"/>
-          <w:szCs w:val="28"/>
-        </w:rPr>
-      </w:pPr>
-      <w:r>
-        <w:rPr>
-          <w:rFonts w:ascii="LM Roman 10" w:hAnsi="LM Roman 10"/>
-          <w:sz w:val="28"/>
-          <w:szCs w:val="28"/>
-        </w:rPr>
-        <w:lastRenderedPageBreak/>
-        <w:t xml:space="preserve">For the homepage </w:t>
-      </w:r>
-      <w:r>
-        <w:rPr>
-          <w:rFonts w:ascii="LM Roman 10" w:hAnsi="LM Roman 10"/>
-          <w:sz w:val="28"/>
-          <w:szCs w:val="28"/>
-        </w:rPr>
-        <w:t xml:space="preserve">a </w:t>
-      </w:r>
-      <w:r>
-        <w:rPr>
-          <w:rFonts w:ascii="LM Roman 10" w:hAnsi="LM Roman 10"/>
-          <w:sz w:val="28"/>
-          <w:szCs w:val="28"/>
-        </w:rPr>
-        <w:t>carousel</w:t>
-      </w:r>
-      <w:r>
-        <w:rPr>
-          <w:rFonts w:ascii="LM Roman 10" w:hAnsi="LM Roman 10"/>
-          <w:sz w:val="28"/>
-          <w:szCs w:val="28"/>
-        </w:rPr>
-        <w:t xml:space="preserve"> was added</w:t>
-      </w:r>
-      <w:r>
-        <w:rPr>
-          <w:rFonts w:ascii="LM Roman 10" w:hAnsi="LM Roman 10"/>
-          <w:sz w:val="28"/>
-          <w:szCs w:val="28"/>
-        </w:rPr>
-        <w:t>.</w:t>
-      </w:r>
-    </w:p>
-    <w:p>
-      <w:pPr>
-        <w:ind w:left="720"/>
-        <w:rPr>
-          <w:rFonts w:ascii="LM Roman 10" w:hAnsi="LM Roman 10"/>
-          <w:sz w:val="28"/>
-          <w:szCs w:val="28"/>
-        </w:rPr>
-      </w:pPr>
-      <w:r>
-        <w:rPr>
-          <w:rFonts w:ascii="LM Roman 10" w:hAnsi="LM Roman 10"/>
-          <w:sz w:val="28"/>
-          <w:szCs w:val="28"/>
-        </w:rPr>
-        <w:t>A</w:t>
-      </w:r>
-      <w:r>
-        <w:rPr>
-          <w:rFonts w:ascii="LM Roman 10" w:hAnsi="LM Roman 10"/>
-          <w:sz w:val="28"/>
-          <w:szCs w:val="28"/>
-        </w:rPr>
-        <w:t xml:space="preserve"> picture slider so that the visitor to the website would be hit with something that might catch their eye and cause them to stay.</w:t>
-      </w:r>
-      <w:r>
-        <w:rPr>
-          <w:rFonts w:ascii="LM Roman 10" w:hAnsi="LM Roman 10"/>
-          <w:sz w:val="28"/>
-          <w:szCs w:val="28"/>
-        </w:rPr>
-        <w:br/>
-      </w:r>
-    </w:p>
-    <w:p>
-      <w:pPr>
-        <w:ind w:left="720"/>
-        <w:rPr>
-          <w:rFonts w:ascii="LM Roman 10" w:hAnsi="LM Roman 10"/>
-          <w:sz w:val="28"/>
-          <w:szCs w:val="28"/>
-        </w:rPr>
-      </w:pPr>
-      <w:r>
-        <w:rPr>
-          <w:rFonts w:ascii="LM Roman 10" w:hAnsi="LM Roman 10"/>
-          <w:sz w:val="28"/>
-          <w:szCs w:val="28"/>
-        </w:rPr>
-        <w:t>Trendy</w:t>
-      </w:r>
-      <w:r>
-        <w:rPr>
-          <w:rFonts w:ascii="LM Roman 10" w:hAnsi="LM Roman 10"/>
-          <w:sz w:val="28"/>
-          <w:szCs w:val="28"/>
-        </w:rPr>
-        <w:t xml:space="preserve"> styles for fonts and colours </w:t>
-      </w:r>
-      <w:r>
-        <w:rPr>
-          <w:rFonts w:ascii="LM Roman 10" w:hAnsi="LM Roman 10"/>
-          <w:sz w:val="28"/>
-          <w:szCs w:val="28"/>
-        </w:rPr>
-        <w:t xml:space="preserve">were chosen </w:t>
-      </w:r>
-      <w:r>
-        <w:rPr>
-          <w:rFonts w:ascii="LM Roman 10" w:hAnsi="LM Roman 10"/>
-          <w:sz w:val="28"/>
-          <w:szCs w:val="28"/>
-        </w:rPr>
-        <w:t xml:space="preserve">for </w:t>
-      </w:r>
-      <w:r>
-        <w:rPr>
-          <w:rFonts w:ascii="LM Roman 10" w:hAnsi="LM Roman 10"/>
-          <w:sz w:val="28"/>
-          <w:szCs w:val="28"/>
-        </w:rPr>
-        <w:t>the</w:t>
-      </w:r>
-      <w:r>
-        <w:rPr>
-          <w:rFonts w:ascii="LM Roman 10" w:hAnsi="LM Roman 10"/>
-          <w:sz w:val="28"/>
-          <w:szCs w:val="28"/>
-        </w:rPr>
-        <w:t xml:space="preserve"> website.</w:t>
-      </w:r>
-      <w:r>
-        <w:rPr>
-          <w:rFonts w:ascii="LM Roman 10" w:hAnsi="LM Roman 10"/>
-          <w:sz w:val="28"/>
-          <w:szCs w:val="28"/>
-        </w:rPr>
-        <w:br/>
-        <w:t xml:space="preserve">On the Schedule page, </w:t>
-      </w:r>
-      <w:r>
-        <w:rPr>
-          <w:rFonts w:ascii="LM Roman 10" w:hAnsi="LM Roman 10"/>
-          <w:sz w:val="28"/>
-          <w:szCs w:val="28"/>
-        </w:rPr>
-        <w:t>coloured tables were installed</w:t>
-      </w:r>
-      <w:r>
-        <w:rPr>
-          <w:rFonts w:ascii="LM Roman 10" w:hAnsi="LM Roman 10"/>
-          <w:sz w:val="28"/>
-          <w:szCs w:val="28"/>
-        </w:rPr>
-        <w:t xml:space="preserve"> with</w:t>
-      </w:r>
-      <w:r>
-        <w:rPr>
-          <w:rFonts w:ascii="LM Roman 10" w:hAnsi="LM Roman 10"/>
-          <w:sz w:val="28"/>
-          <w:szCs w:val="28"/>
-        </w:rPr>
-        <w:t xml:space="preserve"> a</w:t>
-      </w:r>
-      <w:r>
-        <w:rPr>
-          <w:rFonts w:ascii="LM Roman 10" w:hAnsi="LM Roman 10"/>
-          <w:sz w:val="28"/>
-          <w:szCs w:val="28"/>
-        </w:rPr>
-        <w:t xml:space="preserve"> hover effect to make them look nice.</w:t>
-      </w:r>
-    </w:p>
-    <w:p>
-      <w:pPr>
-        <w:ind w:left="720"/>
-        <w:rPr>
-          <w:rFonts w:ascii="LM Roman 10" w:hAnsi="LM Roman 10"/>
-          <w:sz w:val="28"/>
-          <w:szCs w:val="28"/>
-        </w:rPr>
-      </w:pPr>
-      <w:r>
-        <w:rPr>
-          <w:rFonts w:ascii="LM Roman 10" w:hAnsi="LM Roman 10"/>
-          <w:sz w:val="28"/>
-          <w:szCs w:val="28"/>
-        </w:rPr>
-        <w:t xml:space="preserve">A Reach to us section with </w:t>
-      </w:r>
-      <w:r>
-        <w:rPr>
-          <w:rFonts w:ascii="LM Roman 10" w:hAnsi="LM Roman 10"/>
-          <w:sz w:val="28"/>
-          <w:szCs w:val="28"/>
-        </w:rPr>
-        <w:t>Google M</w:t>
-      </w:r>
-      <w:r>
-        <w:rPr>
-          <w:rFonts w:ascii="LM Roman 10" w:hAnsi="LM Roman 10"/>
-          <w:sz w:val="28"/>
-          <w:szCs w:val="28"/>
-        </w:rPr>
-        <w:t>ap</w:t>
-      </w:r>
-      <w:r>
-        <w:rPr>
-          <w:rFonts w:ascii="LM Roman 10" w:hAnsi="LM Roman 10"/>
-          <w:sz w:val="28"/>
-          <w:szCs w:val="28"/>
-        </w:rPr>
-        <w:t xml:space="preserve"> was added</w:t>
-      </w:r>
-      <w:r>
-        <w:rPr>
-          <w:rFonts w:ascii="LM Roman 10" w:hAnsi="LM Roman 10"/>
-          <w:sz w:val="28"/>
-          <w:szCs w:val="28"/>
-        </w:rPr>
-        <w:t>, so people can find the location and get directions easily.</w:t>
-      </w:r>
-    </w:p>
-    <w:p>
-      <w:pPr>
-        <w:ind w:left="720"/>
-        <w:rPr>
-          <w:rFonts w:ascii="LM Roman 10" w:hAnsi="LM Roman 10"/>
-          <w:sz w:val="28"/>
-          <w:szCs w:val="28"/>
-        </w:rPr>
-      </w:pPr>
-      <w:r>
-        <w:rPr>
-          <w:rFonts w:ascii="LM Roman 10" w:hAnsi="LM Roman 10"/>
-          <w:sz w:val="28"/>
-          <w:szCs w:val="28"/>
-        </w:rPr>
-        <w:t>Furthermore, the registration page is already set up for people to register their attendance.</w:t>
-      </w:r>
-      <w:r>
-        <w:rPr>
-          <w:rFonts w:ascii="LM Roman 10" w:hAnsi="LM Roman 10"/>
-          <w:sz w:val="28"/>
-          <w:szCs w:val="28"/>
-        </w:rPr>
-        <w:br/>
-      </w:r>
-      <w:r>
-        <w:rPr>
-          <w:rFonts w:ascii="LM Roman 10" w:hAnsi="LM Roman 10"/>
-          <w:sz w:val="28"/>
-          <w:szCs w:val="28"/>
-        </w:rPr>
-        <w:br/>
-      </w:r>
-      <w:r>
-        <w:rPr>
-          <w:rFonts w:ascii="LM Roman 10" w:hAnsi="LM Roman 10"/>
-          <w:sz w:val="28"/>
-          <w:szCs w:val="28"/>
-        </w:rPr>
-        <w:br/>
-      </w:r>
-      <w:r>
-        <w:rPr>
-          <w:rFonts w:ascii="LM Roman 10" w:hAnsi="LM Roman 10"/>
-          <w:sz w:val="28"/>
-          <w:szCs w:val="28"/>
-        </w:rPr>
-        <w:br/>
-      </w:r>
-    </w:p>
-    <w:p>
-      <w:pPr>
-        <w:rPr>
-          <w:rFonts w:ascii="LM Roman 10" w:hAnsi="LM Roman 10"/>
-          <w:b/>
-          <w:sz w:val="28"/>
-          <w:szCs w:val="28"/>
-          <w:bdr w:val="single" w:sz="4" w:space="0" w:color="auto"/>
-        </w:rPr>
-      </w:pPr>
-    </w:p>
-    <w:p>
-      <w:pPr>
-        <w:rPr>
-          <w:rFonts w:ascii="LM Roman 10" w:hAnsi="LM Roman 10"/>
-          <w:b/>
-          <w:sz w:val="28"/>
-          <w:szCs w:val="28"/>
-        </w:rPr>
-      </w:pPr>
-    </w:p>
-    <w:p>
-      <w:pPr>
-        <w:rPr>
-          <w:rFonts w:ascii="LM Roman 10" w:hAnsi="LM Roman 10"/>
-          <w:b/>
-          <w:sz w:val="28"/>
-          <w:szCs w:val="28"/>
-        </w:rPr>
-      </w:pPr>
-    </w:p>
-    <w:p>
-      <w:pPr>
+      </w:pPr>
+    </w:p>
+    <w:p>
+      <w:pPr>
+        <w:ind w:firstLine="720"/>
         <w:rPr>
           <w:rFonts w:ascii="LM Roman 10" w:hAnsi="LM Roman 10"/>
           <w:sz w:val="48"/>
           <w:szCs w:val="48"/>
-        </w:rPr>
-      </w:pPr>
-    </w:p>
-    <w:p>
-      <w:pPr>
-        <w:rPr>
-          <w:rFonts w:ascii="LM Roman 10" w:hAnsi="LM Roman 10"/>
-          <w:b/>
-          <w:sz w:val="28"/>
-          <w:szCs w:val="28"/>
-        </w:rPr>
-      </w:pPr>
-    </w:p>
-    <w:p>
-      <w:pPr>
+          <w:u w:val="single"/>
+        </w:rPr>
+      </w:pPr>
+      <w:r>
         <w:rPr>
           <w:rFonts w:ascii="LM Roman 10" w:hAnsi="LM Roman 10"/>
           <w:sz w:val="48"/>
           <w:szCs w:val="48"/>
-        </w:rPr>
-      </w:pPr>
-    </w:p>
-    <w:p>
-      <w:pPr>
-        <w:rPr>
-          <w:rFonts w:ascii="LM Roman 10" w:hAnsi="LM Roman 10"/>
-          <w:sz w:val="24"/>
-          <w:szCs w:val="24"/>
-        </w:rPr>
-      </w:pPr>
-    </w:p>
-    <w:p>
-      <w:pPr>
-        <w:rPr>
-          <w:rFonts w:ascii="LM Roman 10" w:hAnsi="LM Roman 10"/>
-        </w:rPr>
-      </w:pPr>
+          <w:u w:val="single"/>
+        </w:rPr>
+        <w:lastRenderedPageBreak/>
+        <w:t>Technical specifications</w:t>
+      </w:r>
+    </w:p>
+    <w:p>
+      <w:pPr>
+        <w:ind w:left="720"/>
+        <w:rPr>
+          <w:rFonts w:ascii="LM Roman 10" w:hAnsi="LM Roman 10"/>
+          <w:sz w:val="28"/>
+          <w:szCs w:val="28"/>
+        </w:rPr>
+      </w:pPr>
+      <w:r>
+        <w:rPr>
+          <w:rFonts w:ascii="LM Roman 10" w:hAnsi="LM Roman 10"/>
+          <w:sz w:val="28"/>
+          <w:szCs w:val="28"/>
+        </w:rPr>
+        <w:t>T</w:t>
+      </w:r>
+      <w:r>
+        <w:rPr>
+          <w:rFonts w:ascii="LM Roman 10" w:hAnsi="LM Roman 10"/>
+          <w:sz w:val="28"/>
+          <w:szCs w:val="28"/>
+        </w:rPr>
+        <w:t xml:space="preserve">he website </w:t>
+      </w:r>
+      <w:r>
+        <w:rPr>
+          <w:rFonts w:ascii="LM Roman 10" w:hAnsi="LM Roman 10"/>
+          <w:sz w:val="28"/>
+          <w:szCs w:val="28"/>
+        </w:rPr>
+        <w:t xml:space="preserve">was designed </w:t>
+      </w:r>
+      <w:r>
+        <w:rPr>
+          <w:rFonts w:ascii="LM Roman 10" w:hAnsi="LM Roman 10"/>
+          <w:sz w:val="28"/>
+          <w:szCs w:val="28"/>
+        </w:rPr>
+        <w:t>using the latest version of Bootstrap.</w:t>
+      </w:r>
+      <w:r>
+        <w:rPr>
+          <w:rFonts w:ascii="LM Roman 10" w:hAnsi="LM Roman 10"/>
+          <w:sz w:val="28"/>
+          <w:szCs w:val="28"/>
+        </w:rPr>
+        <w:t xml:space="preserve"> (v4.3.1)</w:t>
+      </w:r>
+      <w:r>
+        <w:rPr>
+          <w:rFonts w:ascii="LM Roman 10" w:hAnsi="LM Roman 10"/>
+          <w:sz w:val="28"/>
+          <w:szCs w:val="28"/>
+        </w:rPr>
+        <w:br/>
+      </w:r>
+      <w:r>
+        <w:rPr>
+          <w:rFonts w:ascii="LM Roman 10" w:hAnsi="LM Roman 10"/>
+          <w:sz w:val="28"/>
+          <w:szCs w:val="28"/>
+        </w:rPr>
+        <w:t xml:space="preserve">Bootstrap is really a great tool and help us with pre-furnished classes during the </w:t>
+      </w:r>
+      <w:r>
+        <w:rPr>
+          <w:rFonts w:ascii="LM Roman 10" w:hAnsi="LM Roman 10"/>
+          <w:sz w:val="28"/>
+          <w:szCs w:val="28"/>
+        </w:rPr>
+        <w:t>creation of a beautiful and responsive website</w:t>
+      </w:r>
+      <w:r>
+        <w:rPr>
+          <w:rFonts w:ascii="LM Roman 10" w:hAnsi="LM Roman 10"/>
+          <w:sz w:val="28"/>
+          <w:szCs w:val="28"/>
+        </w:rPr>
+        <w:t>.</w:t>
+      </w:r>
+    </w:p>
+    <w:p>
+      <w:pPr>
+        <w:ind w:left="720"/>
+        <w:rPr>
+          <w:rFonts w:ascii="LM Roman 10" w:hAnsi="LM Roman 10"/>
+          <w:sz w:val="28"/>
+          <w:szCs w:val="28"/>
+        </w:rPr>
+      </w:pPr>
+      <w:r>
+        <w:rPr>
+          <w:rFonts w:ascii="LM Roman 10" w:hAnsi="LM Roman 10"/>
+          <w:sz w:val="28"/>
+          <w:szCs w:val="28"/>
+        </w:rPr>
+        <w:t>For icons on the page, we used the basic emojis or FontAwesome v5.8.1</w:t>
+      </w:r>
+      <w:r>
+        <w:rPr>
+          <w:rFonts w:ascii="LM Roman 10" w:hAnsi="LM Roman 10"/>
+          <w:sz w:val="28"/>
+          <w:szCs w:val="28"/>
+        </w:rPr>
+        <w:t>.</w:t>
+      </w:r>
+    </w:p>
+    <w:p>
+      <w:pPr>
+        <w:ind w:left="720"/>
+        <w:rPr>
+          <w:rFonts w:ascii="LM Roman 10" w:hAnsi="LM Roman 10"/>
+          <w:sz w:val="28"/>
+          <w:szCs w:val="28"/>
+        </w:rPr>
+      </w:pPr>
+      <w:r>
+        <w:rPr>
+          <w:rFonts w:ascii="LM Roman 10" w:hAnsi="LM Roman 10"/>
+          <w:sz w:val="28"/>
+          <w:szCs w:val="28"/>
+        </w:rPr>
+        <w:t>It needed to be</w:t>
+      </w:r>
+      <w:r>
+        <w:rPr>
+          <w:rFonts w:ascii="LM Roman 10" w:hAnsi="LM Roman 10"/>
+          <w:sz w:val="28"/>
+          <w:szCs w:val="28"/>
+        </w:rPr>
+        <w:t xml:space="preserve"> simple, </w:t>
+      </w:r>
+      <w:r>
+        <w:rPr>
+          <w:rFonts w:ascii="LM Roman 10" w:hAnsi="LM Roman 10"/>
+          <w:sz w:val="28"/>
+          <w:szCs w:val="28"/>
+        </w:rPr>
+        <w:t xml:space="preserve">so </w:t>
+      </w:r>
+      <w:r>
+        <w:rPr>
+          <w:rFonts w:ascii="LM Roman 10" w:hAnsi="LM Roman 10"/>
+          <w:sz w:val="28"/>
+          <w:szCs w:val="28"/>
+        </w:rPr>
+        <w:t xml:space="preserve">a simple layout </w:t>
+      </w:r>
+      <w:r>
+        <w:rPr>
+          <w:rFonts w:ascii="LM Roman 10" w:hAnsi="LM Roman 10"/>
+          <w:sz w:val="28"/>
+          <w:szCs w:val="28"/>
+        </w:rPr>
+        <w:t xml:space="preserve">was chosen </w:t>
+      </w:r>
+      <w:r>
+        <w:rPr>
+          <w:rFonts w:ascii="LM Roman 10" w:hAnsi="LM Roman 10"/>
+          <w:sz w:val="28"/>
+          <w:szCs w:val="28"/>
+        </w:rPr>
+        <w:t>but with some extras thrown in to make it attractive.</w:t>
+      </w:r>
+    </w:p>
+    <w:p>
+      <w:pPr>
+        <w:ind w:left="720"/>
+        <w:rPr>
+          <w:rFonts w:ascii="LM Roman 10" w:hAnsi="LM Roman 10"/>
+          <w:sz w:val="28"/>
+          <w:szCs w:val="28"/>
+        </w:rPr>
+      </w:pPr>
+      <w:r>
+        <w:rPr>
+          <w:rFonts w:ascii="LM Roman 10" w:hAnsi="LM Roman 10"/>
+          <w:sz w:val="28"/>
+          <w:szCs w:val="28"/>
+        </w:rPr>
+        <w:t xml:space="preserve">For the homepage </w:t>
+      </w:r>
+      <w:r>
+        <w:rPr>
+          <w:rFonts w:ascii="LM Roman 10" w:hAnsi="LM Roman 10"/>
+          <w:sz w:val="28"/>
+          <w:szCs w:val="28"/>
+        </w:rPr>
+        <w:t>a responsive carousel was added with images of past event</w:t>
+      </w:r>
+      <w:r>
+        <w:rPr>
+          <w:rFonts w:ascii="LM Roman 10" w:hAnsi="LM Roman 10"/>
+          <w:sz w:val="28"/>
+          <w:szCs w:val="28"/>
+        </w:rPr>
+        <w:t xml:space="preserve"> </w:t>
+      </w:r>
+      <w:r>
+        <w:rPr>
+          <w:rFonts w:ascii="LM Roman 10" w:hAnsi="LM Roman 10"/>
+          <w:sz w:val="28"/>
+          <w:szCs w:val="28"/>
+        </w:rPr>
+        <w:t>so that the visitor to the website would be hit with something that might catch th</w:t>
+      </w:r>
+      <w:r>
+        <w:rPr>
+          <w:rFonts w:ascii="LM Roman 10" w:hAnsi="LM Roman 10"/>
+          <w:sz w:val="28"/>
+          <w:szCs w:val="28"/>
+        </w:rPr>
+        <w:t>eir eye and cause them to stay.</w:t>
+      </w:r>
+    </w:p>
+    <w:p>
+      <w:pPr>
+        <w:ind w:left="720"/>
+        <w:rPr>
+          <w:rFonts w:ascii="LM Roman 10" w:hAnsi="LM Roman 10"/>
+          <w:sz w:val="28"/>
+          <w:szCs w:val="28"/>
+        </w:rPr>
+      </w:pPr>
+      <w:r>
+        <w:rPr>
+          <w:rFonts w:ascii="LM Roman 10" w:hAnsi="LM Roman 10"/>
+          <w:sz w:val="28"/>
+          <w:szCs w:val="28"/>
+        </w:rPr>
+        <w:t>The font chosen was Amaranth, it is pretty simple as well as one that displays something fancy.</w:t>
+      </w:r>
+    </w:p>
+    <w:p>
+      <w:pPr>
+        <w:ind w:left="720"/>
+        <w:rPr>
+          <w:rFonts w:ascii="LM Roman 10" w:hAnsi="LM Roman 10"/>
+          <w:sz w:val="28"/>
+          <w:szCs w:val="28"/>
+        </w:rPr>
+      </w:pPr>
+      <w:r>
+        <w:rPr>
+          <w:rFonts w:ascii="LM Roman 10" w:hAnsi="LM Roman 10"/>
+          <w:sz w:val="28"/>
+          <w:szCs w:val="28"/>
+        </w:rPr>
+        <w:t>The logo was chosen as a prototype of 3D glasses since it is one of the icon that represents watching something interesting, we could have used the popcorn icon, but the main focus shouldn’t be food at least officially.</w:t>
+      </w:r>
+    </w:p>
+    <w:p>
+      <w:pPr>
+        <w:ind w:left="720"/>
+        <w:rPr>
+          <w:rFonts w:ascii="LM Roman 10" w:hAnsi="LM Roman 10"/>
+          <w:sz w:val="28"/>
+          <w:szCs w:val="28"/>
+        </w:rPr>
+      </w:pPr>
+      <w:r>
+        <w:rPr>
+          <w:rFonts w:ascii="LM Roman 10" w:hAnsi="LM Roman 10"/>
+          <w:sz w:val="28"/>
+          <w:szCs w:val="28"/>
+        </w:rPr>
+        <w:t xml:space="preserve">The colours chosen were primarily black and white with a tinge of </w:t>
+      </w:r>
+      <w:r>
+        <w:rPr>
+          <w:rFonts w:ascii="LM Roman 10" w:hAnsi="LM Roman 10"/>
+          <w:color w:val="2F5496" w:themeColor="accent1" w:themeShade="BF"/>
+          <w:sz w:val="28"/>
+          <w:szCs w:val="28"/>
+        </w:rPr>
+        <w:t>blue</w:t>
+      </w:r>
+      <w:r>
+        <w:rPr>
+          <w:rFonts w:ascii="LM Roman 10" w:hAnsi="LM Roman 10"/>
+          <w:sz w:val="28"/>
+          <w:szCs w:val="28"/>
+        </w:rPr>
+        <w:t>.</w:t>
+      </w:r>
+    </w:p>
+    <w:p>
+      <w:pPr>
+        <w:ind w:left="720"/>
+        <w:rPr>
+          <w:rFonts w:ascii="LM Roman 10" w:hAnsi="LM Roman 10"/>
+          <w:sz w:val="28"/>
+          <w:szCs w:val="28"/>
+        </w:rPr>
+      </w:pPr>
+      <w:r>
+        <w:rPr>
+          <w:rFonts w:ascii="LM Roman 10" w:hAnsi="LM Roman 10"/>
+          <w:sz w:val="28"/>
+          <w:szCs w:val="28"/>
+        </w:rPr>
+        <w:t>The scrolling is made smooth so that user doesn’t abruptly gets shifted to the bottom of the page.</w:t>
+      </w:r>
+      <w:r>
+        <w:rPr>
+          <w:rFonts w:ascii="LM Roman 10" w:hAnsi="LM Roman 10"/>
+          <w:sz w:val="28"/>
+          <w:szCs w:val="28"/>
+        </w:rPr>
+        <w:br/>
+      </w:r>
+      <w:r>
+        <w:rPr>
+          <w:rFonts w:ascii="LM Roman 10" w:hAnsi="LM Roman 10"/>
+          <w:sz w:val="28"/>
+          <w:szCs w:val="28"/>
+        </w:rPr>
+        <w:t>For Movie Schedule, Tabs were used so that user can easily switch between them even with small screen devices.</w:t>
+      </w:r>
+    </w:p>
+    <w:p>
+      <w:pPr>
+        <w:ind w:left="720"/>
+        <w:rPr>
+          <w:rFonts w:ascii="LM Roman 10" w:hAnsi="LM Roman 10"/>
+        </w:rPr>
+      </w:pPr>
+      <w:r>
+        <w:rPr>
+          <w:rFonts w:ascii="LM Roman 10" w:hAnsi="LM Roman 10"/>
+          <w:sz w:val="28"/>
+          <w:szCs w:val="28"/>
+        </w:rPr>
+        <w:t xml:space="preserve">A </w:t>
+      </w:r>
+      <w:r>
+        <w:rPr>
+          <w:rFonts w:ascii="LM Roman 10" w:hAnsi="LM Roman 10"/>
+          <w:sz w:val="28"/>
+          <w:szCs w:val="28"/>
+        </w:rPr>
+        <w:t>Locate Us</w:t>
+      </w:r>
+      <w:r>
+        <w:rPr>
+          <w:rFonts w:ascii="LM Roman 10" w:hAnsi="LM Roman 10"/>
+          <w:sz w:val="28"/>
+          <w:szCs w:val="28"/>
+        </w:rPr>
+        <w:t xml:space="preserve"> section with </w:t>
+      </w:r>
+      <w:r>
+        <w:rPr>
+          <w:rFonts w:ascii="LM Roman 10" w:hAnsi="LM Roman 10"/>
+          <w:sz w:val="28"/>
+          <w:szCs w:val="28"/>
+        </w:rPr>
+        <w:t>Google M</w:t>
+      </w:r>
+      <w:r>
+        <w:rPr>
+          <w:rFonts w:ascii="LM Roman 10" w:hAnsi="LM Roman 10"/>
+          <w:sz w:val="28"/>
+          <w:szCs w:val="28"/>
+        </w:rPr>
+        <w:t>ap</w:t>
+      </w:r>
+      <w:r>
+        <w:rPr>
+          <w:rFonts w:ascii="LM Roman 10" w:hAnsi="LM Roman 10"/>
+          <w:sz w:val="28"/>
+          <w:szCs w:val="28"/>
+        </w:rPr>
+        <w:t xml:space="preserve"> </w:t>
+      </w:r>
+      <w:r>
+        <w:rPr>
+          <w:rFonts w:ascii="LM Roman 10" w:hAnsi="LM Roman 10"/>
+          <w:sz w:val="28"/>
+          <w:szCs w:val="28"/>
+        </w:rPr>
+        <w:t xml:space="preserve">to the address </w:t>
+      </w:r>
+      <w:r>
+        <w:rPr>
+          <w:rFonts w:ascii="LM Roman 10" w:hAnsi="LM Roman 10"/>
+          <w:sz w:val="28"/>
+          <w:szCs w:val="28"/>
+        </w:rPr>
+        <w:t>was added</w:t>
+      </w:r>
+      <w:r>
+        <w:rPr>
+          <w:rFonts w:ascii="LM Roman 10" w:hAnsi="LM Roman 10"/>
+          <w:sz w:val="28"/>
+          <w:szCs w:val="28"/>
+        </w:rPr>
+        <w:t>, so people can find the loc</w:t>
+      </w:r>
+      <w:r>
+        <w:rPr>
+          <w:rFonts w:ascii="LM Roman 10" w:hAnsi="LM Roman 10"/>
+          <w:sz w:val="28"/>
+          <w:szCs w:val="28"/>
+        </w:rPr>
+        <w:t>ation and get directions easily, we ensured that the maps section is accessible</w:t>
+      </w:r>
+      <w:r>
+        <w:rPr>
+          <w:rFonts w:ascii="LM Roman 10" w:hAnsi="LM Roman 10"/>
+          <w:sz w:val="28"/>
+          <w:szCs w:val="28"/>
+        </w:rPr>
+        <w:t xml:space="preserve"> to users with all screen sizes.</w:t>
+      </w:r>
+      <w:r>
+        <w:rPr>
+          <w:rFonts w:ascii="LM Roman 10" w:hAnsi="LM Roman 10"/>
+          <w:sz w:val="28"/>
+          <w:szCs w:val="28"/>
+        </w:rPr>
+        <w:t xml:space="preserve"> Having this on the page enable user to book a cab directly from website to the venue.</w:t>
+      </w:r>
+      <w:r>
+        <w:rPr>
+          <w:rFonts w:ascii="LM Roman 10" w:hAnsi="LM Roman 10"/>
+          <w:sz w:val="28"/>
+          <w:szCs w:val="28"/>
+        </w:rPr>
+        <w:br/>
+      </w:r>
+      <w:bookmarkStart w:id="0" w:name="_GoBack"/>
+      <w:bookmarkEnd w:id="0"/>
     </w:p>
     <w:sectPr>
       <w:pgSz w:w="11906" w:h="16838"/>
@@ -4409,7 +4631,7 @@
 </file>
 
 <file path=customXml/itemProps1.xml><?xml version="1.0" encoding="utf-8"?>
-<ds:datastoreItem xmlns:ds="http://schemas.openxmlformats.org/officeDocument/2006/customXml" ds:itemID="{0547AE4B-FDEF-49B2-B4FC-A71A97B313C1}">
+<ds:datastoreItem xmlns:ds="http://schemas.openxmlformats.org/officeDocument/2006/customXml" ds:itemID="{6226FA4B-9C90-4F2F-B339-E9E2AAF02BBE}">
   <ds:schemaRefs>
     <ds:schemaRef ds:uri="http://schemas.openxmlformats.org/officeDocument/2006/bibliography"/>
   </ds:schemaRefs>

</xml_diff>